<commit_message>
some changes to MISII report
</commit_message>
<xml_diff>
--- a/sem8/MISII/lab7/МИсИИ_7_ГаленинАК.docx
+++ b/sem8/MISII/lab7/МИсИИ_7_ГаленинАК.docx
@@ -2185,7 +2185,7 @@
           <w:sz w:val="28"/>
           <w:szCs w:val="28"/>
         </w:rPr>
-        <w:t xml:space="preserve">написана программа, обеспечивающая создание динамической базы данных. Сперва была добавлена возможность добавления записи в базу данных, соответствующее правило представлено в листинге 1.</w:t>
+        <w:t xml:space="preserve">написана программа, обеспечивающая создание динамической базы данных. Сперва была добавлена возможность добавления записи в базу данных, соответствующее правило представлено далее:</w:t>
       </w:r>
       <w:r>
         <w:rPr>
@@ -2233,39 +2233,6 @@
           <w:szCs w:val="28"/>
           <w:highlight w:val="none"/>
         </w:rPr>
-      </w:r>
-    </w:p>
-    <w:p>
-      <w:pPr>
-        <w:suppressLineNumbers w:val="false"/>
-        <w:pBdr/>
-        <w:spacing w:after="0" w:afterAutospacing="0" w:line="360" w:lineRule="auto"/>
-        <w:ind w:firstLine="709"/>
-        <w:jc w:val="both"/>
-        <w:rPr>
-          <w:rFonts w:ascii="Times New Roman" w:hAnsi="Times New Roman" w:cs="Times New Roman"/>
-          <w:sz w:val="28"/>
-          <w:szCs w:val="28"/>
-          <w:highlight w:val="none"/>
-        </w:rPr>
-      </w:pPr>
-      <w:r>
-        <w:rPr>
-          <w:rFonts w:ascii="Times New Roman" w:hAnsi="Times New Roman" w:cs="Times New Roman"/>
-          <w:sz w:val="28"/>
-          <w:szCs w:val="28"/>
-          <w:highlight w:val="none"/>
-        </w:rPr>
-        <w:t xml:space="preserve">Листинг 1 </w:t>
-      </w:r>
-      <w:r>
-        <w:rPr>
-          <w:rFonts w:ascii="Times New Roman" w:hAnsi="Times New Roman" w:cs="Times New Roman"/>
-          <w:sz w:val="28"/>
-          <w:szCs w:val="28"/>
-          <w:highlight w:val="none"/>
-        </w:rPr>
-        <w:t xml:space="preserve">– Правило добавления студента в базу данных</w:t>
       </w:r>
       <w:r>
         <w:rPr>
@@ -2302,6 +2269,7 @@
           <w:highlight w:val="none"/>
         </w:rPr>
       </w:r>
+      <w:r/>
     </w:p>
     <w:p>
       <w:pPr>
@@ -2329,6 +2297,7 @@
           <w:highlight w:val="none"/>
         </w:rPr>
       </w:r>
+      <w:r/>
     </w:p>
     <w:p>
       <w:pPr>
@@ -2356,6 +2325,7 @@
           <w:highlight w:val="none"/>
         </w:rPr>
       </w:r>
+      <w:r/>
     </w:p>
     <w:p>
       <w:pPr>
@@ -2383,6 +2353,7 @@
           <w:highlight w:val="none"/>
         </w:rPr>
       </w:r>
+      <w:r/>
     </w:p>
     <w:p>
       <w:pPr>
@@ -2410,6 +2381,7 @@
           <w:highlight w:val="none"/>
         </w:rPr>
       </w:r>
+      <w:r/>
     </w:p>
     <w:p>
       <w:pPr>
@@ -2437,6 +2409,7 @@
           <w:highlight w:val="none"/>
         </w:rPr>
       </w:r>
+      <w:r/>
     </w:p>
     <w:p>
       <w:pPr>
@@ -2464,6 +2437,7 @@
           <w:highlight w:val="none"/>
         </w:rPr>
       </w:r>
+      <w:r/>
     </w:p>
     <w:p>
       <w:pPr>
@@ -2491,6 +2465,7 @@
           <w:highlight w:val="none"/>
         </w:rPr>
       </w:r>
+      <w:r/>
     </w:p>
     <w:p>
       <w:pPr>
@@ -2518,6 +2493,7 @@
           <w:highlight w:val="none"/>
         </w:rPr>
       </w:r>
+      <w:r/>
     </w:p>
     <w:p>
       <w:pPr>
@@ -2545,6 +2521,7 @@
           <w:highlight w:val="none"/>
         </w:rPr>
       </w:r>
+      <w:r/>
     </w:p>
     <w:p>
       <w:pPr>
@@ -2572,6 +2549,7 @@
           <w:highlight w:val="none"/>
         </w:rPr>
       </w:r>
+      <w:r/>
     </w:p>
     <w:p>
       <w:pPr>
@@ -2599,6 +2577,7 @@
           <w:highlight w:val="none"/>
         </w:rPr>
       </w:r>
+      <w:r/>
     </w:p>
     <w:p>
       <w:pPr>
@@ -2626,6 +2605,7 @@
           <w:highlight w:val="none"/>
         </w:rPr>
       </w:r>
+      <w:r/>
     </w:p>
     <w:p>
       <w:pPr>
@@ -2653,6 +2633,7 @@
           <w:highlight w:val="none"/>
         </w:rPr>
       </w:r>
+      <w:r/>
     </w:p>
     <w:p>
       <w:pPr>
@@ -2680,6 +2661,7 @@
           <w:highlight w:val="none"/>
         </w:rPr>
       </w:r>
+      <w:r/>
     </w:p>
     <w:p>
       <w:pPr>
@@ -2707,6 +2689,7 @@
           <w:highlight w:val="none"/>
         </w:rPr>
       </w:r>
+      <w:r/>
     </w:p>
     <w:p>
       <w:pPr>
@@ -2733,15 +2716,7 @@
       </w:r>
       <w:r>
         <w:rPr>
-          <w:rFonts w:ascii="Consolas" w:hAnsi="Consolas" w:eastAsia="Consolas" w:cs="Consolas"/>
-          <w:sz w:val="22"/>
-          <w:szCs w:val="22"/>
-          <w:highlight w:val="none"/>
-        </w:rPr>
-      </w:r>
-      <w:r>
-        <w:rPr>
-          <w:rFonts w:ascii="Consolas" w:hAnsi="Consolas" w:eastAsia="Consolas" w:cs="Consolas"/>
+          <w:rFonts w:ascii="Consolas" w:hAnsi="Consolas" w:cs="Consolas"/>
           <w:sz w:val="22"/>
           <w:szCs w:val="22"/>
           <w:highlight w:val="none"/>
@@ -2786,6 +2761,14 @@
           <w:highlight w:val="none"/>
         </w:rPr>
       </w:r>
+      <w:r>
+        <w:rPr>
+          <w:rFonts w:ascii="Times New Roman" w:hAnsi="Times New Roman" w:cs="Times New Roman"/>
+          <w:sz w:val="28"/>
+          <w:szCs w:val="28"/>
+          <w:highlight w:val="none"/>
+        </w:rPr>
+      </w:r>
     </w:p>
     <w:p>
       <w:pPr>
@@ -2808,7 +2791,7 @@
           <w:szCs w:val="28"/>
           <w:highlight w:val="none"/>
         </w:rPr>
-        <w:t xml:space="preserve">2. Затем была добавлена возможность удаления записи из базы данных, соответствующее правило представлено в листинге 2.</w:t>
+        <w:t xml:space="preserve">2. Затем была добавлена возможность удаления записи из базы данных, соответствующее правило представлено в коде ниже:</w:t>
       </w:r>
       <w:r>
         <w:rPr>
@@ -2818,6 +2801,14 @@
           <w:highlight w:val="none"/>
         </w:rPr>
       </w:r>
+      <w:r>
+        <w:rPr>
+          <w:rFonts w:ascii="Times New Roman" w:hAnsi="Times New Roman" w:cs="Times New Roman"/>
+          <w:sz w:val="28"/>
+          <w:szCs w:val="28"/>
+          <w:highlight w:val="none"/>
+        </w:rPr>
+      </w:r>
     </w:p>
     <w:p>
       <w:pPr>
@@ -2840,55 +2831,6 @@
           <w:szCs w:val="28"/>
           <w:highlight w:val="none"/>
         </w:rPr>
-      </w:r>
-      <w:r>
-        <w:rPr>
-          <w:rFonts w:ascii="Times New Roman" w:hAnsi="Times New Roman" w:cs="Times New Roman"/>
-          <w:sz w:val="28"/>
-          <w:szCs w:val="28"/>
-          <w:highlight w:val="none"/>
-        </w:rPr>
-      </w:r>
-      <w:r>
-        <w:rPr>
-          <w:rFonts w:ascii="Times New Roman" w:hAnsi="Times New Roman" w:cs="Times New Roman"/>
-          <w:sz w:val="28"/>
-          <w:szCs w:val="28"/>
-          <w:highlight w:val="none"/>
-        </w:rPr>
-      </w:r>
-    </w:p>
-    <w:p>
-      <w:pPr>
-        <w:suppressLineNumbers w:val="false"/>
-        <w:pBdr/>
-        <w:spacing w:after="0" w:afterAutospacing="0" w:line="360" w:lineRule="auto"/>
-        <w:ind w:firstLine="709"/>
-        <w:jc w:val="both"/>
-        <w:rPr>
-          <w:rFonts w:ascii="Times New Roman" w:hAnsi="Times New Roman" w:cs="Times New Roman"/>
-          <w:sz w:val="28"/>
-          <w:szCs w:val="28"/>
-          <w:highlight w:val="none"/>
-        </w:rPr>
-      </w:pPr>
-      <w:r>
-        <w:rPr>
-          <w:rFonts w:ascii="Times New Roman" w:hAnsi="Times New Roman" w:cs="Times New Roman"/>
-          <w:sz w:val="28"/>
-          <w:szCs w:val="28"/>
-          <w:highlight w:val="none"/>
-        </w:rPr>
-        <w:t xml:space="preserve">Листинг 2 </w:t>
-      </w:r>
-      <w:r>
-        <w:rPr>
-          <w:rFonts w:ascii="Times New Roman" w:hAnsi="Times New Roman" w:cs="Times New Roman"/>
-          <w:sz w:val="28"/>
-          <w:szCs w:val="28"/>
-          <w:highlight w:val="none"/>
-        </w:rPr>
-        <w:t xml:space="preserve">– Правило удаления студента из базы данных</w:t>
       </w:r>
       <w:r>
         <w:rPr>
@@ -2933,6 +2875,7 @@
           <w:highlight w:val="none"/>
         </w:rPr>
       </w:r>
+      <w:r/>
     </w:p>
     <w:p>
       <w:pPr>
@@ -2960,6 +2903,7 @@
           <w:highlight w:val="none"/>
         </w:rPr>
       </w:r>
+      <w:r/>
     </w:p>
     <w:p>
       <w:pPr>
@@ -2987,6 +2931,7 @@
           <w:highlight w:val="none"/>
         </w:rPr>
       </w:r>
+      <w:r/>
     </w:p>
     <w:p>
       <w:pPr>
@@ -3014,6 +2959,7 @@
           <w:highlight w:val="none"/>
         </w:rPr>
       </w:r>
+      <w:r/>
     </w:p>
     <w:p>
       <w:pPr>
@@ -3041,6 +2987,7 @@
           <w:highlight w:val="none"/>
         </w:rPr>
       </w:r>
+      <w:r/>
     </w:p>
     <w:p>
       <w:pPr>
@@ -3068,6 +3015,7 @@
           <w:highlight w:val="none"/>
         </w:rPr>
       </w:r>
+      <w:r/>
     </w:p>
     <w:p>
       <w:pPr>
@@ -3095,6 +3043,7 @@
           <w:highlight w:val="none"/>
         </w:rPr>
       </w:r>
+      <w:r/>
     </w:p>
     <w:p>
       <w:pPr>
@@ -3126,22 +3075,7 @@
           <w:sz w:val="22"/>
           <w:szCs w:val="22"/>
           <w:highlight w:val="none"/>
-        </w:rPr>
-      </w:r>
-      <w:r>
-        <w:rPr>
-          <w:rFonts w:ascii="Consolas" w:hAnsi="Consolas" w:eastAsia="Consolas" w:cs="Consolas"/>
-          <w:sz w:val="22"/>
-          <w:szCs w:val="22"/>
-          <w:highlight w:val="none"/>
-        </w:rPr>
-      </w:r>
-      <w:r>
-        <w:rPr>
-          <w:rFonts w:ascii="Consolas" w:hAnsi="Consolas" w:cs="Consolas"/>
-          <w:sz w:val="22"/>
-          <w:szCs w:val="22"/>
-          <w:highlight w:val="none"/>
+          <w14:ligatures w14:val="none"/>
         </w:rPr>
       </w:r>
       <w:r>
@@ -3181,6 +3115,13 @@
           <w:szCs w:val="28"/>
         </w:rPr>
       </w:r>
+      <w:r>
+        <w:rPr>
+          <w:rFonts w:ascii="Times New Roman" w:hAnsi="Times New Roman" w:cs="Times New Roman"/>
+          <w:sz w:val="28"/>
+          <w:szCs w:val="28"/>
+        </w:rPr>
+      </w:r>
     </w:p>
     <w:p>
       <w:pPr>
@@ -3203,7 +3144,7 @@
           <w:szCs w:val="28"/>
           <w:highlight w:val="none"/>
         </w:rPr>
-        <w:t xml:space="preserve">3. После чего было добавлено правило, позволяющее вывести список всех записей в базе данных, код представлен в листинге 3.</w:t>
+        <w:t xml:space="preserve">3. После чего было добавлено правило, позволяющее вывести список всех записей в базе данных, код представлен далее:</w:t>
       </w:r>
       <w:r>
         <w:rPr>
@@ -3236,63 +3177,6 @@
           <w:highlight w:val="none"/>
         </w:rPr>
       </w:pPr>
-      <w:r>
-        <w:rPr>
-          <w:rFonts w:ascii="Times New Roman" w:hAnsi="Times New Roman" w:cs="Times New Roman"/>
-          <w:sz w:val="28"/>
-          <w:szCs w:val="28"/>
-          <w:highlight w:val="none"/>
-        </w:rPr>
-      </w:r>
-      <w:r>
-        <w:rPr>
-          <w:rFonts w:ascii="Times New Roman" w:hAnsi="Times New Roman" w:cs="Times New Roman"/>
-          <w:sz w:val="28"/>
-          <w:szCs w:val="28"/>
-          <w:highlight w:val="none"/>
-        </w:rPr>
-      </w:r>
-      <w:r>
-        <w:rPr>
-          <w:rFonts w:ascii="Times New Roman" w:hAnsi="Times New Roman" w:cs="Times New Roman"/>
-          <w:sz w:val="28"/>
-          <w:szCs w:val="28"/>
-          <w:highlight w:val="none"/>
-        </w:rPr>
-      </w:r>
-    </w:p>
-    <w:p>
-      <w:pPr>
-        <w:suppressLineNumbers w:val="false"/>
-        <w:pBdr/>
-        <w:spacing w:after="0" w:afterAutospacing="0" w:line="360" w:lineRule="auto"/>
-        <w:ind w:firstLine="709"/>
-        <w:jc w:val="both"/>
-        <w:rPr>
-          <w:rFonts w:ascii="Times New Roman" w:hAnsi="Times New Roman" w:cs="Times New Roman"/>
-          <w:sz w:val="28"/>
-          <w:szCs w:val="28"/>
-          <w:highlight w:val="none"/>
-        </w:rPr>
-      </w:pPr>
-      <w:r>
-        <w:rPr>
-          <w:rFonts w:ascii="Times New Roman" w:hAnsi="Times New Roman" w:cs="Times New Roman"/>
-          <w:sz w:val="28"/>
-          <w:szCs w:val="28"/>
-          <w:highlight w:val="none"/>
-        </w:rPr>
-        <w:t xml:space="preserve">Листинг 3 </w:t>
-      </w:r>
-      <w:r>
-        <w:rPr>
-          <w:rFonts w:ascii="Times New Roman" w:hAnsi="Times New Roman" w:cs="Times New Roman"/>
-          <w:sz w:val="28"/>
-          <w:szCs w:val="28"/>
-          <w:highlight w:val="none"/>
-        </w:rPr>
-        <w:t xml:space="preserve">– Правило для вывода списка студентов</w:t>
-      </w:r>
       <w:r>
         <w:rPr>
           <w:rFonts w:ascii="Times New Roman" w:hAnsi="Times New Roman" w:cs="Times New Roman"/>
@@ -3336,6 +3220,7 @@
           <w:highlight w:val="none"/>
         </w:rPr>
       </w:r>
+      <w:r/>
     </w:p>
     <w:p>
       <w:pPr>
@@ -3363,6 +3248,7 @@
           <w:highlight w:val="none"/>
         </w:rPr>
       </w:r>
+      <w:r/>
     </w:p>
     <w:p>
       <w:pPr>
@@ -3390,6 +3276,7 @@
           <w:highlight w:val="none"/>
         </w:rPr>
       </w:r>
+      <w:r/>
     </w:p>
     <w:p>
       <w:pPr>
@@ -3417,6 +3304,7 @@
           <w:highlight w:val="none"/>
         </w:rPr>
       </w:r>
+      <w:r/>
     </w:p>
     <w:p>
       <w:pPr>
@@ -3444,6 +3332,7 @@
           <w:highlight w:val="none"/>
         </w:rPr>
       </w:r>
+      <w:r/>
     </w:p>
     <w:p>
       <w:pPr>
@@ -3471,6 +3360,7 @@
           <w:highlight w:val="none"/>
         </w:rPr>
       </w:r>
+      <w:r/>
     </w:p>
     <w:p>
       <w:pPr>
@@ -3498,6 +3388,7 @@
           <w:highlight w:val="none"/>
         </w:rPr>
       </w:r>
+      <w:r/>
     </w:p>
     <w:p>
       <w:pPr>
@@ -3525,6 +3416,7 @@
           <w:highlight w:val="none"/>
         </w:rPr>
       </w:r>
+      <w:r/>
     </w:p>
     <w:p>
       <w:pPr>
@@ -3556,22 +3448,7 @@
           <w:sz w:val="22"/>
           <w:szCs w:val="22"/>
           <w:highlight w:val="none"/>
-        </w:rPr>
-      </w:r>
-      <w:r>
-        <w:rPr>
-          <w:rFonts w:ascii="Consolas" w:hAnsi="Consolas" w:eastAsia="Consolas" w:cs="Consolas"/>
-          <w:sz w:val="22"/>
-          <w:szCs w:val="22"/>
-          <w:highlight w:val="none"/>
-        </w:rPr>
-      </w:r>
-      <w:r>
-        <w:rPr>
-          <w:rFonts w:ascii="Consolas" w:hAnsi="Consolas" w:cs="Consolas"/>
-          <w:sz w:val="22"/>
-          <w:szCs w:val="22"/>
-          <w:highlight w:val="none"/>
+          <w14:ligatures w14:val="none"/>
         </w:rPr>
       </w:r>
       <w:r>
@@ -3611,6 +3488,13 @@
           <w:szCs w:val="28"/>
         </w:rPr>
       </w:r>
+      <w:r>
+        <w:rPr>
+          <w:rFonts w:ascii="Times New Roman" w:hAnsi="Times New Roman" w:cs="Times New Roman"/>
+          <w:sz w:val="28"/>
+          <w:szCs w:val="28"/>
+        </w:rPr>
+      </w:r>
     </w:p>
     <w:p>
       <w:pPr>
@@ -3633,7 +3517,7 @@
           <w:szCs w:val="28"/>
           <w:highlight w:val="none"/>
         </w:rPr>
-        <w:t xml:space="preserve">4. Затем были добавлены правила для сохранения и загрузки базы данных в файл, код представлен в листинге 4 и листинге 5 соответственно.</w:t>
+        <w:t xml:space="preserve">4. Затем были добавлены правила для сохранения и загрузки базы данных в файл, код представлен ниже:</w:t>
       </w:r>
       <w:r>
         <w:rPr>
@@ -3704,7 +3588,6 @@
           <w:szCs w:val="28"/>
           <w:highlight w:val="none"/>
         </w:rPr>
-        <w:t xml:space="preserve">Листинг 4 </w:t>
       </w:r>
       <w:r>
         <w:rPr>
@@ -3713,7 +3596,7 @@
           <w:szCs w:val="28"/>
           <w:highlight w:val="none"/>
         </w:rPr>
-        <w:t xml:space="preserve">– Правило для сохранения базы данных в файл</w:t>
+        <w:t xml:space="preserve">Правило для сохранения базы данных в файл:</w:t>
       </w:r>
       <w:r>
         <w:rPr>
@@ -3758,6 +3641,7 @@
           <w:highlight w:val="none"/>
         </w:rPr>
       </w:r>
+      <w:r/>
     </w:p>
     <w:p>
       <w:pPr>
@@ -3785,6 +3669,7 @@
           <w:highlight w:val="none"/>
         </w:rPr>
       </w:r>
+      <w:r/>
     </w:p>
     <w:p>
       <w:pPr>
@@ -3812,6 +3697,7 @@
           <w:highlight w:val="none"/>
         </w:rPr>
       </w:r>
+      <w:r/>
     </w:p>
     <w:p>
       <w:pPr>
@@ -3839,6 +3725,7 @@
           <w:highlight w:val="none"/>
         </w:rPr>
       </w:r>
+      <w:r/>
     </w:p>
     <w:p>
       <w:pPr>
@@ -3866,6 +3753,7 @@
           <w:highlight w:val="none"/>
         </w:rPr>
       </w:r>
+      <w:r/>
     </w:p>
     <w:p>
       <w:pPr>
@@ -3897,14 +3785,7 @@
           <w:sz w:val="22"/>
           <w:szCs w:val="22"/>
           <w:highlight w:val="none"/>
-        </w:rPr>
-      </w:r>
-      <w:r>
-        <w:rPr>
-          <w:rFonts w:ascii="Consolas" w:hAnsi="Consolas" w:eastAsia="Consolas" w:cs="Consolas"/>
-          <w:sz w:val="22"/>
-          <w:szCs w:val="22"/>
-          <w:highlight w:val="none"/>
+          <w14:ligatures w14:val="none"/>
         </w:rPr>
       </w:r>
       <w:r>
@@ -3944,6 +3825,13 @@
           <w:szCs w:val="28"/>
         </w:rPr>
       </w:r>
+      <w:r>
+        <w:rPr>
+          <w:rFonts w:ascii="Times New Roman" w:hAnsi="Times New Roman" w:cs="Times New Roman"/>
+          <w:sz w:val="28"/>
+          <w:szCs w:val="28"/>
+        </w:rPr>
+      </w:r>
     </w:p>
     <w:p>
       <w:pPr>
@@ -3966,7 +3854,6 @@
           <w:szCs w:val="28"/>
           <w:highlight w:val="none"/>
         </w:rPr>
-        <w:t xml:space="preserve">Листинг 5 </w:t>
       </w:r>
       <w:r>
         <w:rPr>
@@ -3975,7 +3862,7 @@
           <w:szCs w:val="28"/>
           <w:highlight w:val="none"/>
         </w:rPr>
-        <w:t xml:space="preserve">– Правило для загрузки базы данных из файла</w:t>
+        <w:t xml:space="preserve">Правило для загрузки базы данных из файла:</w:t>
       </w:r>
       <w:r>
         <w:rPr>
@@ -4019,6 +3906,7 @@
           <w:highlight w:val="none"/>
         </w:rPr>
       </w:r>
+      <w:r/>
     </w:p>
     <w:p>
       <w:pPr>
@@ -4046,6 +3934,7 @@
           <w:highlight w:val="none"/>
         </w:rPr>
       </w:r>
+      <w:r/>
     </w:p>
     <w:p>
       <w:pPr>
@@ -4073,6 +3962,7 @@
           <w:highlight w:val="none"/>
         </w:rPr>
       </w:r>
+      <w:r/>
     </w:p>
     <w:p>
       <w:pPr>
@@ -4100,6 +3990,7 @@
           <w:highlight w:val="none"/>
         </w:rPr>
       </w:r>
+      <w:r/>
     </w:p>
     <w:p>
       <w:pPr>
@@ -4127,6 +4018,7 @@
           <w:highlight w:val="none"/>
         </w:rPr>
       </w:r>
+      <w:r/>
     </w:p>
     <w:p>
       <w:pPr>
@@ -4154,6 +4046,7 @@
           <w:highlight w:val="none"/>
         </w:rPr>
       </w:r>
+      <w:r/>
     </w:p>
     <w:p>
       <w:pPr>
@@ -4185,22 +4078,6 @@
           <w:sz w:val="22"/>
           <w:szCs w:val="22"/>
           <w:highlight w:val="none"/>
-        </w:rPr>
-      </w:r>
-      <w:r>
-        <w:rPr>
-          <w:rFonts w:ascii="Consolas" w:hAnsi="Consolas" w:eastAsia="Consolas" w:cs="Consolas"/>
-          <w:sz w:val="22"/>
-          <w:szCs w:val="22"/>
-          <w:highlight w:val="none"/>
-        </w:rPr>
-      </w:r>
-      <w:r>
-        <w:rPr>
-          <w:rFonts w:ascii="Consolas" w:hAnsi="Consolas" w:eastAsia="Consolas" w:cs="Consolas"/>
-          <w:sz w:val="22"/>
-          <w:szCs w:val="22"/>
-          <w:highlight w:val="none"/>
           <w14:ligatures w14:val="none"/>
         </w:rPr>
       </w:r>
@@ -4241,6 +4118,13 @@
           <w:szCs w:val="28"/>
         </w:rPr>
       </w:r>
+      <w:r>
+        <w:rPr>
+          <w:rFonts w:ascii="Times New Roman" w:hAnsi="Times New Roman" w:cs="Times New Roman"/>
+          <w:sz w:val="28"/>
+          <w:szCs w:val="28"/>
+        </w:rPr>
+      </w:r>
     </w:p>
     <w:p>
       <w:pPr>
@@ -4263,7 +4147,7 @@
           <w:szCs w:val="28"/>
           <w:highlight w:val="none"/>
         </w:rPr>
-        <w:t xml:space="preserve">5. Затем были добавлены правила для выполнения операций реляционной алгебры, представленные в листинге 6.</w:t>
+        <w:t xml:space="preserve">5. Затем были добавлены правила для выполнения операций реляционной алгебры, представленные ниже:</w:t>
       </w:r>
       <w:r>
         <w:rPr>
@@ -4273,6 +4157,14 @@
           <w:highlight w:val="none"/>
         </w:rPr>
       </w:r>
+      <w:r>
+        <w:rPr>
+          <w:rFonts w:ascii="Times New Roman" w:hAnsi="Times New Roman" w:cs="Times New Roman"/>
+          <w:sz w:val="28"/>
+          <w:szCs w:val="28"/>
+          <w:highlight w:val="none"/>
+        </w:rPr>
+      </w:r>
     </w:p>
     <w:p>
       <w:pPr>
@@ -4295,55 +4187,6 @@
           <w:szCs w:val="28"/>
           <w:highlight w:val="none"/>
         </w:rPr>
-      </w:r>
-      <w:r>
-        <w:rPr>
-          <w:rFonts w:ascii="Times New Roman" w:hAnsi="Times New Roman" w:cs="Times New Roman"/>
-          <w:sz w:val="28"/>
-          <w:szCs w:val="28"/>
-          <w:highlight w:val="none"/>
-        </w:rPr>
-      </w:r>
-      <w:r>
-        <w:rPr>
-          <w:rFonts w:ascii="Times New Roman" w:hAnsi="Times New Roman" w:cs="Times New Roman"/>
-          <w:sz w:val="28"/>
-          <w:szCs w:val="28"/>
-          <w:highlight w:val="none"/>
-        </w:rPr>
-      </w:r>
-    </w:p>
-    <w:p>
-      <w:pPr>
-        <w:suppressLineNumbers w:val="false"/>
-        <w:pBdr/>
-        <w:spacing w:after="0" w:afterAutospacing="0" w:line="360" w:lineRule="auto"/>
-        <w:ind w:firstLine="709"/>
-        <w:jc w:val="both"/>
-        <w:rPr>
-          <w:rFonts w:ascii="Times New Roman" w:hAnsi="Times New Roman" w:cs="Times New Roman"/>
-          <w:sz w:val="28"/>
-          <w:szCs w:val="28"/>
-          <w:highlight w:val="none"/>
-        </w:rPr>
-      </w:pPr>
-      <w:r>
-        <w:rPr>
-          <w:rFonts w:ascii="Times New Roman" w:hAnsi="Times New Roman" w:cs="Times New Roman"/>
-          <w:sz w:val="28"/>
-          <w:szCs w:val="28"/>
-          <w:highlight w:val="none"/>
-        </w:rPr>
-        <w:t xml:space="preserve">Листинг 6 </w:t>
-      </w:r>
-      <w:r>
-        <w:rPr>
-          <w:rFonts w:ascii="Times New Roman" w:hAnsi="Times New Roman" w:cs="Times New Roman"/>
-          <w:sz w:val="28"/>
-          <w:szCs w:val="28"/>
-          <w:highlight w:val="none"/>
-        </w:rPr>
-        <w:t xml:space="preserve">– Правила для выполнения операций реляционной алгебры</w:t>
       </w:r>
       <w:r>
         <w:rPr>
@@ -4388,6 +4231,7 @@
           <w:highlight w:val="none"/>
         </w:rPr>
       </w:r>
+      <w:r/>
     </w:p>
     <w:p>
       <w:pPr>
@@ -4415,6 +4259,7 @@
           <w:highlight w:val="none"/>
         </w:rPr>
       </w:r>
+      <w:r/>
     </w:p>
     <w:p>
       <w:pPr>
@@ -4442,6 +4287,7 @@
           <w:highlight w:val="none"/>
         </w:rPr>
       </w:r>
+      <w:r/>
     </w:p>
     <w:p>
       <w:pPr>
@@ -4469,6 +4315,7 @@
           <w:highlight w:val="none"/>
         </w:rPr>
       </w:r>
+      <w:r/>
     </w:p>
     <w:p>
       <w:pPr>
@@ -4496,6 +4343,7 @@
           <w:highlight w:val="none"/>
         </w:rPr>
       </w:r>
+      <w:r/>
     </w:p>
     <w:p>
       <w:pPr>
@@ -4523,6 +4371,7 @@
           <w:highlight w:val="none"/>
         </w:rPr>
       </w:r>
+      <w:r/>
     </w:p>
     <w:p>
       <w:pPr>
@@ -4550,6 +4399,7 @@
           <w:highlight w:val="none"/>
         </w:rPr>
       </w:r>
+      <w:r/>
     </w:p>
     <w:p>
       <w:pPr>
@@ -4577,6 +4427,7 @@
           <w:highlight w:val="none"/>
         </w:rPr>
       </w:r>
+      <w:r/>
     </w:p>
     <w:p>
       <w:pPr>
@@ -4604,6 +4455,7 @@
           <w:highlight w:val="none"/>
         </w:rPr>
       </w:r>
+      <w:r/>
     </w:p>
     <w:p>
       <w:pPr>
@@ -4631,6 +4483,7 @@
           <w:highlight w:val="none"/>
         </w:rPr>
       </w:r>
+      <w:r/>
     </w:p>
     <w:p>
       <w:pPr>
@@ -4658,6 +4511,7 @@
           <w:highlight w:val="none"/>
         </w:rPr>
       </w:r>
+      <w:r/>
     </w:p>
     <w:p>
       <w:pPr>
@@ -4685,6 +4539,7 @@
           <w:highlight w:val="none"/>
         </w:rPr>
       </w:r>
+      <w:r/>
     </w:p>
     <w:p>
       <w:pPr>
@@ -4712,6 +4567,7 @@
           <w:highlight w:val="none"/>
         </w:rPr>
       </w:r>
+      <w:r/>
     </w:p>
     <w:p>
       <w:pPr>
@@ -4739,6 +4595,7 @@
           <w:highlight w:val="none"/>
         </w:rPr>
       </w:r>
+      <w:r/>
     </w:p>
     <w:p>
       <w:pPr>
@@ -4766,6 +4623,7 @@
           <w:highlight w:val="none"/>
         </w:rPr>
       </w:r>
+      <w:r/>
     </w:p>
     <w:p>
       <w:pPr>
@@ -4793,6 +4651,7 @@
           <w:highlight w:val="none"/>
         </w:rPr>
       </w:r>
+      <w:r/>
     </w:p>
     <w:p>
       <w:pPr>
@@ -4820,6 +4679,7 @@
           <w:highlight w:val="none"/>
         </w:rPr>
       </w:r>
+      <w:r/>
     </w:p>
     <w:p>
       <w:pPr>
@@ -4847,6 +4707,7 @@
           <w:highlight w:val="none"/>
         </w:rPr>
       </w:r>
+      <w:r/>
     </w:p>
     <w:p>
       <w:pPr>
@@ -4874,6 +4735,7 @@
           <w:highlight w:val="none"/>
         </w:rPr>
       </w:r>
+      <w:r/>
     </w:p>
     <w:p>
       <w:pPr>
@@ -4900,6 +4762,7 @@
           <w:highlight w:val="none"/>
         </w:rPr>
       </w:r>
+      <w:r/>
     </w:p>
     <w:p>
       <w:pPr>
@@ -4927,6 +4790,7 @@
           <w:highlight w:val="none"/>
         </w:rPr>
       </w:r>
+      <w:r/>
     </w:p>
     <w:p>
       <w:pPr>
@@ -4953,6 +4817,7 @@
           <w:highlight w:val="none"/>
         </w:rPr>
       </w:r>
+      <w:r/>
     </w:p>
     <w:p>
       <w:pPr>
@@ -4980,6 +4845,7 @@
           <w:highlight w:val="none"/>
         </w:rPr>
       </w:r>
+      <w:r/>
     </w:p>
     <w:p>
       <w:pPr>
@@ -5007,6 +4873,7 @@
           <w:highlight w:val="none"/>
         </w:rPr>
       </w:r>
+      <w:r/>
     </w:p>
     <w:p>
       <w:pPr>
@@ -5034,6 +4901,7 @@
           <w:highlight w:val="none"/>
         </w:rPr>
       </w:r>
+      <w:r/>
     </w:p>
     <w:p>
       <w:pPr>
@@ -5061,6 +4929,7 @@
           <w:highlight w:val="none"/>
         </w:rPr>
       </w:r>
+      <w:r/>
     </w:p>
     <w:p>
       <w:pPr>
@@ -5088,6 +4957,7 @@
           <w:highlight w:val="none"/>
         </w:rPr>
       </w:r>
+      <w:r/>
     </w:p>
     <w:p>
       <w:pPr>
@@ -5115,6 +4985,7 @@
           <w:highlight w:val="none"/>
         </w:rPr>
       </w:r>
+      <w:r/>
     </w:p>
     <w:p>
       <w:pPr>
@@ -5142,6 +5013,7 @@
           <w:highlight w:val="none"/>
         </w:rPr>
       </w:r>
+      <w:r/>
     </w:p>
     <w:p>
       <w:pPr>
@@ -5169,6 +5041,7 @@
           <w:highlight w:val="none"/>
         </w:rPr>
       </w:r>
+      <w:r/>
     </w:p>
     <w:p>
       <w:pPr>
@@ -5196,6 +5069,7 @@
           <w:highlight w:val="none"/>
         </w:rPr>
       </w:r>
+      <w:r/>
     </w:p>
     <w:p>
       <w:pPr>
@@ -5222,6 +5096,7 @@
           <w:highlight w:val="none"/>
         </w:rPr>
       </w:r>
+      <w:r/>
     </w:p>
     <w:p>
       <w:pPr>
@@ -5249,6 +5124,7 @@
           <w:highlight w:val="none"/>
         </w:rPr>
       </w:r>
+      <w:r/>
     </w:p>
     <w:p>
       <w:pPr>
@@ -5276,6 +5152,7 @@
           <w:highlight w:val="none"/>
         </w:rPr>
       </w:r>
+      <w:r/>
     </w:p>
     <w:p>
       <w:pPr>
@@ -5303,6 +5180,7 @@
           <w:highlight w:val="none"/>
         </w:rPr>
       </w:r>
+      <w:r/>
     </w:p>
     <w:p>
       <w:pPr>
@@ -5329,6 +5207,7 @@
           <w:highlight w:val="none"/>
         </w:rPr>
       </w:r>
+      <w:r/>
     </w:p>
     <w:p>
       <w:pPr>
@@ -5356,6 +5235,7 @@
           <w:highlight w:val="none"/>
         </w:rPr>
       </w:r>
+      <w:r/>
     </w:p>
     <w:p>
       <w:pPr>
@@ -5383,6 +5263,7 @@
           <w:highlight w:val="none"/>
         </w:rPr>
       </w:r>
+      <w:r/>
     </w:p>
     <w:p>
       <w:pPr>
@@ -5410,6 +5291,7 @@
           <w:highlight w:val="none"/>
         </w:rPr>
       </w:r>
+      <w:r/>
     </w:p>
     <w:p>
       <w:pPr>
@@ -5436,6 +5318,7 @@
           <w:highlight w:val="none"/>
         </w:rPr>
       </w:r>
+      <w:r/>
     </w:p>
     <w:p>
       <w:pPr>
@@ -5463,6 +5346,7 @@
           <w:highlight w:val="none"/>
         </w:rPr>
       </w:r>
+      <w:r/>
     </w:p>
     <w:p>
       <w:pPr>
@@ -5490,6 +5374,7 @@
           <w:highlight w:val="none"/>
         </w:rPr>
       </w:r>
+      <w:r/>
     </w:p>
     <w:p>
       <w:pPr>
@@ -5517,6 +5402,7 @@
           <w:highlight w:val="none"/>
         </w:rPr>
       </w:r>
+      <w:r/>
     </w:p>
     <w:p>
       <w:pPr>
@@ -5543,6 +5429,7 @@
           <w:highlight w:val="none"/>
         </w:rPr>
       </w:r>
+      <w:r/>
     </w:p>
     <w:p>
       <w:pPr>
@@ -5570,6 +5457,7 @@
           <w:highlight w:val="none"/>
         </w:rPr>
       </w:r>
+      <w:r/>
     </w:p>
     <w:p>
       <w:pPr>
@@ -5597,6 +5485,7 @@
           <w:highlight w:val="none"/>
         </w:rPr>
       </w:r>
+      <w:r/>
     </w:p>
     <w:p>
       <w:pPr>
@@ -5624,6 +5513,7 @@
           <w:highlight w:val="none"/>
         </w:rPr>
       </w:r>
+      <w:r/>
     </w:p>
     <w:p>
       <w:pPr>
@@ -5650,6 +5540,7 @@
           <w:highlight w:val="none"/>
         </w:rPr>
       </w:r>
+      <w:r/>
     </w:p>
     <w:p>
       <w:pPr>
@@ -5677,6 +5568,7 @@
           <w:highlight w:val="none"/>
         </w:rPr>
       </w:r>
+      <w:r/>
     </w:p>
     <w:p>
       <w:pPr>
@@ -5704,6 +5596,7 @@
           <w:highlight w:val="none"/>
         </w:rPr>
       </w:r>
+      <w:r/>
     </w:p>
     <w:p>
       <w:pPr>
@@ -5731,6 +5624,7 @@
           <w:highlight w:val="none"/>
         </w:rPr>
       </w:r>
+      <w:r/>
     </w:p>
     <w:p>
       <w:pPr>
@@ -5757,6 +5651,7 @@
           <w:highlight w:val="none"/>
         </w:rPr>
       </w:r>
+      <w:r/>
     </w:p>
     <w:p>
       <w:pPr>
@@ -5784,6 +5679,7 @@
           <w:highlight w:val="none"/>
         </w:rPr>
       </w:r>
+      <w:r/>
     </w:p>
     <w:p>
       <w:pPr>
@@ -5811,6 +5707,7 @@
           <w:highlight w:val="none"/>
         </w:rPr>
       </w:r>
+      <w:r/>
     </w:p>
     <w:p>
       <w:pPr>
@@ -5838,6 +5735,7 @@
           <w:highlight w:val="none"/>
         </w:rPr>
       </w:r>
+      <w:r/>
     </w:p>
     <w:p>
       <w:pPr>
@@ -5864,6 +5762,7 @@
           <w:highlight w:val="none"/>
         </w:rPr>
       </w:r>
+      <w:r/>
     </w:p>
     <w:p>
       <w:pPr>
@@ -5891,6 +5790,7 @@
           <w:highlight w:val="none"/>
         </w:rPr>
       </w:r>
+      <w:r/>
     </w:p>
     <w:p>
       <w:pPr>
@@ -5918,6 +5818,7 @@
           <w:highlight w:val="none"/>
         </w:rPr>
       </w:r>
+      <w:r/>
     </w:p>
     <w:p>
       <w:pPr>
@@ -5949,22 +5850,7 @@
           <w:sz w:val="22"/>
           <w:szCs w:val="22"/>
           <w:highlight w:val="none"/>
-        </w:rPr>
-      </w:r>
-      <w:r>
-        <w:rPr>
-          <w:rFonts w:ascii="Consolas" w:hAnsi="Consolas" w:eastAsia="Consolas" w:cs="Consolas"/>
-          <w:sz w:val="22"/>
-          <w:szCs w:val="22"/>
-          <w:highlight w:val="none"/>
-        </w:rPr>
-      </w:r>
-      <w:r>
-        <w:rPr>
-          <w:rFonts w:ascii="Consolas" w:hAnsi="Consolas" w:cs="Consolas"/>
-          <w:sz w:val="22"/>
-          <w:szCs w:val="22"/>
-          <w:highlight w:val="none"/>
+          <w14:ligatures w14:val="none"/>
         </w:rPr>
       </w:r>
       <w:r>
@@ -6004,6 +5890,13 @@
           <w:szCs w:val="28"/>
         </w:rPr>
       </w:r>
+      <w:r>
+        <w:rPr>
+          <w:rFonts w:ascii="Times New Roman" w:hAnsi="Times New Roman" w:cs="Times New Roman"/>
+          <w:sz w:val="28"/>
+          <w:szCs w:val="28"/>
+        </w:rPr>
+      </w:r>
     </w:p>
     <w:p>
       <w:pPr>
@@ -6034,7 +5927,7 @@
           <w:sz w:val="28"/>
           <w:szCs w:val="28"/>
         </w:rPr>
-        <w:t xml:space="preserve">данных в базе по номеру группы, которое представлено в листинге 7.</w:t>
+        <w:t xml:space="preserve">данных в базе по номеру группы, которое представлено далее:</w:t>
       </w:r>
       <w:r>
         <w:rPr>
@@ -6074,55 +5967,6 @@
           <w:szCs w:val="28"/>
           <w:highlight w:val="none"/>
         </w:rPr>
-      </w:r>
-      <w:r>
-        <w:rPr>
-          <w:rFonts w:ascii="Times New Roman" w:hAnsi="Times New Roman" w:cs="Times New Roman"/>
-          <w:sz w:val="28"/>
-          <w:szCs w:val="28"/>
-          <w:highlight w:val="none"/>
-        </w:rPr>
-      </w:r>
-      <w:r>
-        <w:rPr>
-          <w:rFonts w:ascii="Times New Roman" w:hAnsi="Times New Roman" w:cs="Times New Roman"/>
-          <w:sz w:val="28"/>
-          <w:szCs w:val="28"/>
-          <w:highlight w:val="none"/>
-        </w:rPr>
-      </w:r>
-    </w:p>
-    <w:p>
-      <w:pPr>
-        <w:suppressLineNumbers w:val="false"/>
-        <w:pBdr/>
-        <w:spacing w:after="0" w:afterAutospacing="0" w:line="360" w:lineRule="auto"/>
-        <w:ind w:firstLine="709"/>
-        <w:jc w:val="both"/>
-        <w:rPr>
-          <w:rFonts w:ascii="Times New Roman" w:hAnsi="Times New Roman" w:cs="Times New Roman"/>
-          <w:sz w:val="28"/>
-          <w:szCs w:val="28"/>
-          <w:highlight w:val="none"/>
-        </w:rPr>
-      </w:pPr>
-      <w:r>
-        <w:rPr>
-          <w:rFonts w:ascii="Times New Roman" w:hAnsi="Times New Roman" w:cs="Times New Roman"/>
-          <w:sz w:val="28"/>
-          <w:szCs w:val="28"/>
-          <w:highlight w:val="none"/>
-        </w:rPr>
-        <w:t xml:space="preserve">Листинг 7 </w:t>
-      </w:r>
-      <w:r>
-        <w:rPr>
-          <w:rFonts w:ascii="Times New Roman" w:hAnsi="Times New Roman" w:cs="Times New Roman"/>
-          <w:sz w:val="28"/>
-          <w:szCs w:val="28"/>
-          <w:highlight w:val="none"/>
-        </w:rPr>
-        <w:t xml:space="preserve">– Правило для изменения студента по номеру группы</w:t>
       </w:r>
       <w:r>
         <w:rPr>
@@ -6167,6 +6011,7 @@
           <w:highlight w:val="none"/>
         </w:rPr>
       </w:r>
+      <w:r/>
     </w:p>
     <w:p>
       <w:pPr>
@@ -6194,6 +6039,7 @@
           <w:highlight w:val="none"/>
         </w:rPr>
       </w:r>
+      <w:r/>
     </w:p>
     <w:p>
       <w:pPr>
@@ -6221,6 +6067,7 @@
           <w:highlight w:val="none"/>
         </w:rPr>
       </w:r>
+      <w:r/>
     </w:p>
     <w:p>
       <w:pPr>
@@ -6248,6 +6095,7 @@
           <w:highlight w:val="none"/>
         </w:rPr>
       </w:r>
+      <w:r/>
     </w:p>
     <w:p>
       <w:pPr>
@@ -6275,6 +6123,7 @@
           <w:highlight w:val="none"/>
         </w:rPr>
       </w:r>
+      <w:r/>
     </w:p>
     <w:p>
       <w:pPr>
@@ -6302,6 +6151,7 @@
           <w:highlight w:val="none"/>
         </w:rPr>
       </w:r>
+      <w:r/>
     </w:p>
     <w:p>
       <w:pPr>
@@ -6329,6 +6179,7 @@
           <w:highlight w:val="none"/>
         </w:rPr>
       </w:r>
+      <w:r/>
     </w:p>
     <w:p>
       <w:pPr>
@@ -6356,6 +6207,7 @@
           <w:highlight w:val="none"/>
         </w:rPr>
       </w:r>
+      <w:r/>
     </w:p>
     <w:p>
       <w:pPr>
@@ -6383,6 +6235,7 @@
           <w:highlight w:val="none"/>
         </w:rPr>
       </w:r>
+      <w:r/>
     </w:p>
     <w:p>
       <w:pPr>
@@ -6410,6 +6263,7 @@
           <w:highlight w:val="none"/>
         </w:rPr>
       </w:r>
+      <w:r/>
     </w:p>
     <w:p>
       <w:pPr>
@@ -6437,6 +6291,7 @@
           <w:highlight w:val="none"/>
         </w:rPr>
       </w:r>
+      <w:r/>
     </w:p>
     <w:p>
       <w:pPr>
@@ -6464,6 +6319,7 @@
           <w:highlight w:val="none"/>
         </w:rPr>
       </w:r>
+      <w:r/>
     </w:p>
     <w:p>
       <w:pPr>
@@ -6491,6 +6347,7 @@
           <w:highlight w:val="none"/>
         </w:rPr>
       </w:r>
+      <w:r/>
     </w:p>
     <w:p>
       <w:pPr>
@@ -6518,6 +6375,7 @@
           <w:highlight w:val="none"/>
         </w:rPr>
       </w:r>
+      <w:r/>
     </w:p>
     <w:p>
       <w:pPr>
@@ -6545,6 +6403,7 @@
           <w:highlight w:val="none"/>
         </w:rPr>
       </w:r>
+      <w:r/>
     </w:p>
     <w:p>
       <w:pPr>
@@ -6572,6 +6431,7 @@
           <w:highlight w:val="none"/>
         </w:rPr>
       </w:r>
+      <w:r/>
     </w:p>
     <w:p>
       <w:pPr>
@@ -6599,6 +6459,7 @@
           <w:highlight w:val="none"/>
         </w:rPr>
       </w:r>
+      <w:r/>
     </w:p>
     <w:p>
       <w:pPr>
@@ -6626,6 +6487,7 @@
           <w:highlight w:val="none"/>
         </w:rPr>
       </w:r>
+      <w:r/>
     </w:p>
     <w:p>
       <w:pPr>
@@ -6657,22 +6519,7 @@
           <w:sz w:val="22"/>
           <w:szCs w:val="22"/>
           <w:highlight w:val="none"/>
-        </w:rPr>
-      </w:r>
-      <w:r>
-        <w:rPr>
-          <w:rFonts w:ascii="Consolas" w:hAnsi="Consolas" w:eastAsia="Consolas" w:cs="Consolas"/>
-          <w:sz w:val="22"/>
-          <w:szCs w:val="22"/>
-          <w:highlight w:val="none"/>
-        </w:rPr>
-      </w:r>
-      <w:r>
-        <w:rPr>
-          <w:rFonts w:ascii="Consolas" w:hAnsi="Consolas" w:cs="Consolas"/>
-          <w:sz w:val="22"/>
-          <w:szCs w:val="22"/>
-          <w:highlight w:val="none"/>
+          <w14:ligatures w14:val="none"/>
         </w:rPr>
       </w:r>
       <w:r>
@@ -6712,6 +6559,13 @@
           <w:szCs w:val="28"/>
         </w:rPr>
       </w:r>
+      <w:r>
+        <w:rPr>
+          <w:rFonts w:ascii="Times New Roman" w:hAnsi="Times New Roman" w:cs="Times New Roman"/>
+          <w:sz w:val="28"/>
+          <w:szCs w:val="28"/>
+        </w:rPr>
+      </w:r>
     </w:p>
     <w:p>
       <w:pPr>
@@ -6734,7 +6588,7 @@
           <w:szCs w:val="28"/>
           <w:highlight w:val="none"/>
         </w:rPr>
-        <w:t xml:space="preserve">7. Затем было добавлено правило, при помощи которого можно вывести всех студентов, у которых есть хотя бы одна оценка 2, в противном случае выводится сообщение о том, что таких студентов нет, код представлен в листинге 8.</w:t>
+        <w:t xml:space="preserve">7. Затем было добавлено правило, при помощи которого можно вывести всех студентов, у которых есть хотя бы одна оценка 2, в противном случае выводится сообщение о том, что таких студентов нет, код представлен далее:</w:t>
       </w:r>
       <w:r>
         <w:rPr>
@@ -6744,6 +6598,14 @@
           <w:highlight w:val="none"/>
         </w:rPr>
       </w:r>
+      <w:r>
+        <w:rPr>
+          <w:rFonts w:ascii="Times New Roman" w:hAnsi="Times New Roman" w:cs="Times New Roman"/>
+          <w:sz w:val="28"/>
+          <w:szCs w:val="28"/>
+          <w:highlight w:val="none"/>
+        </w:rPr>
+      </w:r>
     </w:p>
     <w:p>
       <w:pPr>
@@ -6766,55 +6628,6 @@
           <w:szCs w:val="28"/>
           <w:highlight w:val="none"/>
         </w:rPr>
-      </w:r>
-      <w:r>
-        <w:rPr>
-          <w:rFonts w:ascii="Times New Roman" w:hAnsi="Times New Roman" w:cs="Times New Roman"/>
-          <w:sz w:val="28"/>
-          <w:szCs w:val="28"/>
-          <w:highlight w:val="none"/>
-        </w:rPr>
-      </w:r>
-      <w:r>
-        <w:rPr>
-          <w:rFonts w:ascii="Times New Roman" w:hAnsi="Times New Roman" w:cs="Times New Roman"/>
-          <w:sz w:val="28"/>
-          <w:szCs w:val="28"/>
-          <w:highlight w:val="none"/>
-        </w:rPr>
-      </w:r>
-    </w:p>
-    <w:p>
-      <w:pPr>
-        <w:suppressLineNumbers w:val="false"/>
-        <w:pBdr/>
-        <w:spacing w:after="0" w:afterAutospacing="0" w:line="360" w:lineRule="auto"/>
-        <w:ind w:firstLine="709"/>
-        <w:jc w:val="both"/>
-        <w:rPr>
-          <w:rFonts w:ascii="Times New Roman" w:hAnsi="Times New Roman" w:cs="Times New Roman"/>
-          <w:sz w:val="28"/>
-          <w:szCs w:val="28"/>
-          <w:highlight w:val="none"/>
-        </w:rPr>
-      </w:pPr>
-      <w:r>
-        <w:rPr>
-          <w:rFonts w:ascii="Times New Roman" w:hAnsi="Times New Roman" w:cs="Times New Roman"/>
-          <w:sz w:val="28"/>
-          <w:szCs w:val="28"/>
-          <w:highlight w:val="none"/>
-        </w:rPr>
-        <w:t xml:space="preserve">Листинг 8 </w:t>
-      </w:r>
-      <w:r>
-        <w:rPr>
-          <w:rFonts w:ascii="Times New Roman" w:hAnsi="Times New Roman" w:cs="Times New Roman"/>
-          <w:sz w:val="28"/>
-          <w:szCs w:val="28"/>
-          <w:highlight w:val="none"/>
-        </w:rPr>
-        <w:t xml:space="preserve">– Правило для вывода студентов хотя бы с одной оценкой 2</w:t>
       </w:r>
       <w:r>
         <w:rPr>
@@ -6859,6 +6672,7 @@
           <w:highlight w:val="none"/>
         </w:rPr>
       </w:r>
+      <w:r/>
     </w:p>
     <w:p>
       <w:pPr>
@@ -6886,6 +6700,7 @@
           <w:highlight w:val="none"/>
         </w:rPr>
       </w:r>
+      <w:r/>
     </w:p>
     <w:p>
       <w:pPr>
@@ -6913,6 +6728,7 @@
           <w:highlight w:val="none"/>
         </w:rPr>
       </w:r>
+      <w:r/>
     </w:p>
     <w:p>
       <w:pPr>
@@ -6940,6 +6756,7 @@
           <w:highlight w:val="none"/>
         </w:rPr>
       </w:r>
+      <w:r/>
     </w:p>
     <w:p>
       <w:pPr>
@@ -6967,6 +6784,7 @@
           <w:highlight w:val="none"/>
         </w:rPr>
       </w:r>
+      <w:r/>
     </w:p>
     <w:p>
       <w:pPr>
@@ -6994,6 +6812,7 @@
           <w:highlight w:val="none"/>
         </w:rPr>
       </w:r>
+      <w:r/>
     </w:p>
     <w:p>
       <w:pPr>
@@ -7021,6 +6840,7 @@
           <w:highlight w:val="none"/>
         </w:rPr>
       </w:r>
+      <w:r/>
     </w:p>
     <w:p>
       <w:pPr>
@@ -7052,22 +6872,7 @@
           <w:sz w:val="22"/>
           <w:szCs w:val="22"/>
           <w:highlight w:val="none"/>
-        </w:rPr>
-      </w:r>
-      <w:r>
-        <w:rPr>
-          <w:rFonts w:ascii="Consolas" w:hAnsi="Consolas" w:eastAsia="Consolas" w:cs="Consolas"/>
-          <w:sz w:val="22"/>
-          <w:szCs w:val="22"/>
-          <w:highlight w:val="none"/>
-        </w:rPr>
-      </w:r>
-      <w:r>
-        <w:rPr>
-          <w:rFonts w:ascii="Consolas" w:hAnsi="Consolas" w:cs="Consolas"/>
-          <w:sz w:val="22"/>
-          <w:szCs w:val="22"/>
-          <w:highlight w:val="none"/>
+          <w14:ligatures w14:val="none"/>
         </w:rPr>
       </w:r>
       <w:r>
@@ -7107,6 +6912,13 @@
           <w:szCs w:val="28"/>
         </w:rPr>
       </w:r>
+      <w:r>
+        <w:rPr>
+          <w:rFonts w:ascii="Times New Roman" w:hAnsi="Times New Roman" w:cs="Times New Roman"/>
+          <w:sz w:val="28"/>
+          <w:szCs w:val="28"/>
+        </w:rPr>
+      </w:r>
     </w:p>
     <w:p>
       <w:pPr>
@@ -7127,8 +6939,64 @@
           <w:sz w:val="28"/>
           <w:szCs w:val="28"/>
         </w:rPr>
-        <w:t xml:space="preserve">Код полной программы на языке swi prolog представлен в листинге А1 приложения А.</w:t>
-      </w:r>
+        <w:t xml:space="preserve">Код полной программы на языке swi prolog представлен в приложении А.</w:t>
+      </w:r>
+      <w:r>
+        <w:rPr>
+          <w:rFonts w:ascii="Times New Roman" w:hAnsi="Times New Roman" w:cs="Times New Roman"/>
+          <w:sz w:val="28"/>
+          <w:szCs w:val="28"/>
+        </w:rPr>
+      </w:r>
+      <w:r>
+        <w:rPr>
+          <w:rFonts w:ascii="Times New Roman" w:hAnsi="Times New Roman" w:cs="Times New Roman"/>
+          <w:sz w:val="28"/>
+          <w:szCs w:val="28"/>
+        </w:rPr>
+      </w:r>
+    </w:p>
+    <w:p>
+      <w:pPr>
+        <w:suppressLineNumbers w:val="false"/>
+        <w:pBdr/>
+        <w:spacing w:after="0" w:afterAutospacing="0" w:line="360" w:lineRule="auto"/>
+        <w:ind w:firstLine="709"/>
+        <w:jc w:val="both"/>
+        <w:rPr>
+          <w:rFonts w:ascii="Times New Roman" w:hAnsi="Times New Roman" w:cs="Times New Roman"/>
+          <w:sz w:val="28"/>
+          <w:szCs w:val="28"/>
+        </w:rPr>
+      </w:pPr>
+      <w:r>
+        <w:rPr>
+          <w:rFonts w:ascii="Times New Roman" w:hAnsi="Times New Roman" w:cs="Times New Roman"/>
+          <w:sz w:val="28"/>
+          <w:szCs w:val="28"/>
+        </w:rPr>
+      </w:r>
+      <w:r>
+        <w:rPr>
+          <w:rFonts w:ascii="Times New Roman" w:hAnsi="Times New Roman" w:cs="Times New Roman"/>
+          <w:sz w:val="28"/>
+          <w:szCs w:val="28"/>
+        </w:rPr>
+      </w:r>
+    </w:p>
+    <w:p>
+      <w:pPr>
+        <w:suppressLineNumbers w:val="false"/>
+        <w:pBdr/>
+        <w:spacing w:after="0" w:afterAutospacing="0" w:line="360" w:lineRule="auto"/>
+        <w:ind w:firstLine="709"/>
+        <w:jc w:val="both"/>
+        <w:rPr>
+          <w:rFonts w:ascii="Times New Roman" w:hAnsi="Times New Roman" w:cs="Times New Roman"/>
+          <w:sz w:val="28"/>
+          <w:szCs w:val="28"/>
+        </w:rPr>
+      </w:pPr>
       <w:r>
         <w:rPr>
           <w:rFonts w:ascii="Times New Roman" w:hAnsi="Times New Roman" w:cs="Times New Roman"/>
@@ -7358,7 +7226,7 @@
       <w:pPr>
         <w:suppressLineNumbers w:val="false"/>
         <w:pBdr/>
-        <w:shd w:val="nil"/>
+        <w:shd w:val="nil" w:color="auto"/>
         <w:spacing/>
         <w:ind/>
         <w:rPr>
@@ -7374,6 +7242,13 @@
           <w:szCs w:val="28"/>
         </w:rPr>
         <w:br w:type="page" w:clear="all"/>
+      </w:r>
+      <w:r>
+        <w:rPr>
+          <w:rFonts w:ascii="Times New Roman" w:hAnsi="Times New Roman" w:cs="Times New Roman"/>
+          <w:sz w:val="28"/>
+          <w:szCs w:val="28"/>
+        </w:rPr>
       </w:r>
       <w:r>
         <w:rPr>
@@ -7413,27 +7288,13 @@
       <w:r>
         <w:rPr>
           <w:rFonts w:ascii="Times New Roman" w:hAnsi="Times New Roman" w:cs="Times New Roman"/>
-          <w:sz w:val="28"/>
-          <w:szCs w:val="28"/>
-        </w:rPr>
-      </w:r>
-      <w:r>
-        <w:rPr>
-          <w:rFonts w:ascii="Times New Roman" w:hAnsi="Times New Roman" w:cs="Times New Roman"/>
           <w:b/>
           <w:bCs/>
           <w:sz w:val="28"/>
           <w:szCs w:val="28"/>
         </w:rPr>
       </w:r>
-    </w:p>
-    <w:p>
-      <w:pPr>
-        <w:suppressLineNumbers w:val="false"/>
-        <w:pBdr/>
-        <w:spacing w:after="0" w:afterAutospacing="0" w:line="360" w:lineRule="auto"/>
-        <w:ind w:firstLine="709"/>
-        <w:jc w:val="center"/>
+      <w:r>
         <w:rPr>
           <w:rFonts w:ascii="Times New Roman" w:hAnsi="Times New Roman" w:eastAsia="Times New Roman" w:cs="Times New Roman"/>
           <w:b/>
@@ -7442,8 +7303,15 @@
           <w:szCs w:val="28"/>
           <w:highlight w:val="none"/>
         </w:rPr>
-      </w:pPr>
-      <w:r>
+      </w:r>
+    </w:p>
+    <w:p>
+      <w:pPr>
+        <w:suppressLineNumbers w:val="false"/>
+        <w:pBdr/>
+        <w:spacing w:after="0" w:afterAutospacing="0" w:line="360" w:lineRule="auto"/>
+        <w:ind w:firstLine="709"/>
+        <w:jc w:val="center"/>
         <w:rPr>
           <w:rFonts w:ascii="Times New Roman" w:hAnsi="Times New Roman" w:eastAsia="Times New Roman" w:cs="Times New Roman"/>
           <w:b/>
@@ -7452,8 +7320,7 @@
           <w:szCs w:val="28"/>
           <w:highlight w:val="none"/>
         </w:rPr>
-        <w:t xml:space="preserve">Код программы для работы с динамической базой данных студентов</w:t>
-      </w:r>
+      </w:pPr>
       <w:r>
         <w:rPr>
           <w:rFonts w:ascii="Times New Roman" w:hAnsi="Times New Roman" w:eastAsia="Times New Roman" w:cs="Times New Roman"/>
@@ -7463,6 +7330,27 @@
           <w:szCs w:val="28"/>
           <w:highlight w:val="none"/>
         </w:rPr>
+        <w:t xml:space="preserve">Код программы для работы с динамической базой данных студентов</w:t>
+      </w:r>
+      <w:r>
+        <w:rPr>
+          <w:rFonts w:ascii="Times New Roman" w:hAnsi="Times New Roman" w:eastAsia="Times New Roman" w:cs="Times New Roman"/>
+          <w:b/>
+          <w:bCs/>
+          <w:sz w:val="28"/>
+          <w:szCs w:val="28"/>
+          <w:highlight w:val="none"/>
+        </w:rPr>
+      </w:r>
+      <w:r>
+        <w:rPr>
+          <w:rFonts w:ascii="Times New Roman" w:hAnsi="Times New Roman" w:eastAsia="Times New Roman" w:cs="Times New Roman"/>
+          <w:b/>
+          <w:bCs/>
+          <w:sz w:val="28"/>
+          <w:szCs w:val="28"/>
+          <w:highlight w:val="none"/>
+        </w:rPr>
       </w:r>
     </w:p>
     <w:p>
@@ -7498,14 +7386,7 @@
           <w:szCs w:val="28"/>
         </w:rPr>
       </w:r>
-    </w:p>
-    <w:p>
-      <w:pPr>
-        <w:suppressLineNumbers w:val="false"/>
-        <w:pBdr/>
-        <w:spacing w:after="0" w:afterAutospacing="0" w:line="360" w:lineRule="auto"/>
-        <w:ind w:firstLine="709"/>
-        <w:jc w:val="both"/>
+      <w:r>
         <w:rPr>
           <w:rFonts w:ascii="Times New Roman" w:hAnsi="Times New Roman" w:cs="Times New Roman"/>
           <w:b w:val="0"/>
@@ -7513,8 +7394,15 @@
           <w:sz w:val="28"/>
           <w:szCs w:val="28"/>
         </w:rPr>
-      </w:pPr>
-      <w:r>
+      </w:r>
+    </w:p>
+    <w:p>
+      <w:pPr>
+        <w:suppressLineNumbers w:val="false"/>
+        <w:pBdr/>
+        <w:spacing w:after="0" w:afterAutospacing="0" w:line="360" w:lineRule="auto"/>
+        <w:ind w:firstLine="709"/>
+        <w:jc w:val="both"/>
         <w:rPr>
           <w:rFonts w:ascii="Times New Roman" w:hAnsi="Times New Roman" w:cs="Times New Roman"/>
           <w:b w:val="0"/>
@@ -7522,7 +7410,7 @@
           <w:sz w:val="28"/>
           <w:szCs w:val="28"/>
         </w:rPr>
-      </w:r>
+      </w:pPr>
       <w:r>
         <w:rPr>
           <w:rFonts w:ascii="Times New Roman" w:hAnsi="Times New Roman" w:cs="Times New Roman"/>
@@ -7532,6 +7420,24 @@
           <w:szCs w:val="28"/>
         </w:rPr>
       </w:r>
+      <w:r>
+        <w:rPr>
+          <w:rFonts w:ascii="Times New Roman" w:hAnsi="Times New Roman" w:cs="Times New Roman"/>
+          <w:b w:val="0"/>
+          <w:bCs w:val="0"/>
+          <w:sz w:val="28"/>
+          <w:szCs w:val="28"/>
+        </w:rPr>
+      </w:r>
+      <w:r>
+        <w:rPr>
+          <w:rFonts w:ascii="Times New Roman" w:hAnsi="Times New Roman" w:cs="Times New Roman"/>
+          <w:b w:val="0"/>
+          <w:bCs w:val="0"/>
+          <w:sz w:val="28"/>
+          <w:szCs w:val="28"/>
+        </w:rPr>
+      </w:r>
     </w:p>
     <w:p>
       <w:pPr>
@@ -7558,7 +7464,6 @@
           <w:szCs w:val="28"/>
           <w:highlight w:val="none"/>
         </w:rPr>
-        <w:t xml:space="preserve">Листинга А1 </w:t>
       </w:r>
       <w:r>
         <w:rPr>
@@ -7569,7 +7474,7 @@
           <w:szCs w:val="28"/>
           <w:highlight w:val="none"/>
         </w:rPr>
-        <w:t xml:space="preserve">– Код программы</w:t>
+        <w:t xml:space="preserve">Код программы для работы с динамической базой данных студентов</w:t>
       </w:r>
       <w:r>
         <w:rPr>
@@ -7580,6 +7485,16 @@
           <w:szCs w:val="28"/>
         </w:rPr>
       </w:r>
+      <w:r>
+        <w:rPr>
+          <w:rFonts w:ascii="Times New Roman" w:hAnsi="Times New Roman" w:eastAsia="Times New Roman" w:cs="Times New Roman"/>
+          <w:b w:val="0"/>
+          <w:bCs w:val="0"/>
+          <w:sz w:val="28"/>
+          <w:szCs w:val="28"/>
+          <w:highlight w:val="none"/>
+        </w:rPr>
+      </w:r>
     </w:p>
     <w:p>
       <w:pPr>
@@ -7611,6 +7526,7 @@
           <w:highlight w:val="none"/>
         </w:rPr>
       </w:r>
+      <w:r/>
     </w:p>
     <w:p>
       <w:pPr>
@@ -7641,6 +7557,7 @@
           <w:highlight w:val="none"/>
         </w:rPr>
       </w:r>
+      <w:r/>
     </w:p>
     <w:p>
       <w:pPr>
@@ -7672,6 +7589,7 @@
           <w:highlight w:val="none"/>
         </w:rPr>
       </w:r>
+      <w:r/>
     </w:p>
     <w:p>
       <w:pPr>
@@ -7703,6 +7621,7 @@
           <w:highlight w:val="none"/>
         </w:rPr>
       </w:r>
+      <w:r/>
     </w:p>
     <w:p>
       <w:pPr>
@@ -7734,6 +7653,7 @@
           <w:highlight w:val="none"/>
         </w:rPr>
       </w:r>
+      <w:r/>
     </w:p>
     <w:p>
       <w:pPr>
@@ -7765,6 +7685,7 @@
           <w:highlight w:val="none"/>
         </w:rPr>
       </w:r>
+      <w:r/>
     </w:p>
     <w:p>
       <w:pPr>
@@ -7796,6 +7717,7 @@
           <w:highlight w:val="none"/>
         </w:rPr>
       </w:r>
+      <w:r/>
     </w:p>
     <w:p>
       <w:pPr>
@@ -7826,6 +7748,7 @@
           <w:highlight w:val="none"/>
         </w:rPr>
       </w:r>
+      <w:r/>
     </w:p>
     <w:p>
       <w:pPr>
@@ -7857,6 +7780,7 @@
           <w:highlight w:val="none"/>
         </w:rPr>
       </w:r>
+      <w:r/>
     </w:p>
     <w:p>
       <w:pPr>
@@ -7887,6 +7811,7 @@
           <w:highlight w:val="none"/>
         </w:rPr>
       </w:r>
+      <w:r/>
     </w:p>
     <w:p>
       <w:pPr>
@@ -7918,6 +7843,7 @@
           <w:highlight w:val="none"/>
         </w:rPr>
       </w:r>
+      <w:r/>
     </w:p>
     <w:p>
       <w:pPr>
@@ -7949,6 +7875,7 @@
           <w:highlight w:val="none"/>
         </w:rPr>
       </w:r>
+      <w:r/>
     </w:p>
     <w:p>
       <w:pPr>
@@ -7980,6 +7907,7 @@
           <w:highlight w:val="none"/>
         </w:rPr>
       </w:r>
+      <w:r/>
     </w:p>
     <w:p>
       <w:pPr>
@@ -8011,6 +7939,7 @@
           <w:highlight w:val="none"/>
         </w:rPr>
       </w:r>
+      <w:r/>
     </w:p>
     <w:p>
       <w:pPr>
@@ -8042,6 +7971,7 @@
           <w:highlight w:val="none"/>
         </w:rPr>
       </w:r>
+      <w:r/>
     </w:p>
     <w:p>
       <w:pPr>
@@ -8073,6 +8003,7 @@
           <w:highlight w:val="none"/>
         </w:rPr>
       </w:r>
+      <w:r/>
     </w:p>
     <w:p>
       <w:pPr>
@@ -8104,6 +8035,7 @@
           <w:highlight w:val="none"/>
         </w:rPr>
       </w:r>
+      <w:r/>
     </w:p>
     <w:p>
       <w:pPr>
@@ -8135,6 +8067,7 @@
           <w:highlight w:val="none"/>
         </w:rPr>
       </w:r>
+      <w:r/>
     </w:p>
     <w:p>
       <w:pPr>
@@ -8166,6 +8099,7 @@
           <w:highlight w:val="none"/>
         </w:rPr>
       </w:r>
+      <w:r/>
     </w:p>
     <w:p>
       <w:pPr>
@@ -8197,6 +8131,7 @@
           <w:highlight w:val="none"/>
         </w:rPr>
       </w:r>
+      <w:r/>
     </w:p>
     <w:p>
       <w:pPr>
@@ -8228,6 +8163,7 @@
           <w:highlight w:val="none"/>
         </w:rPr>
       </w:r>
+      <w:r/>
     </w:p>
     <w:p>
       <w:pPr>
@@ -8259,6 +8195,7 @@
           <w:highlight w:val="none"/>
         </w:rPr>
       </w:r>
+      <w:r/>
     </w:p>
     <w:p>
       <w:pPr>
@@ -8289,6 +8226,7 @@
           <w:highlight w:val="none"/>
         </w:rPr>
       </w:r>
+      <w:r/>
     </w:p>
     <w:p>
       <w:pPr>
@@ -8320,6 +8258,7 @@
           <w:highlight w:val="none"/>
         </w:rPr>
       </w:r>
+      <w:r/>
     </w:p>
     <w:p>
       <w:pPr>
@@ -8351,6 +8290,7 @@
           <w:highlight w:val="none"/>
         </w:rPr>
       </w:r>
+      <w:r/>
     </w:p>
     <w:p>
       <w:pPr>
@@ -8382,6 +8322,7 @@
           <w:highlight w:val="none"/>
         </w:rPr>
       </w:r>
+      <w:r/>
     </w:p>
     <w:p>
       <w:pPr>
@@ -8412,6 +8353,7 @@
           <w:highlight w:val="none"/>
         </w:rPr>
       </w:r>
+      <w:r/>
     </w:p>
     <w:p>
       <w:pPr>
@@ -8443,6 +8385,7 @@
           <w:highlight w:val="none"/>
         </w:rPr>
       </w:r>
+      <w:r/>
     </w:p>
     <w:p>
       <w:pPr>
@@ -8474,6 +8417,7 @@
           <w:highlight w:val="none"/>
         </w:rPr>
       </w:r>
+      <w:r/>
     </w:p>
     <w:p>
       <w:pPr>
@@ -8505,6 +8449,7 @@
           <w:highlight w:val="none"/>
         </w:rPr>
       </w:r>
+      <w:r/>
     </w:p>
     <w:p>
       <w:pPr>
@@ -8535,6 +8480,7 @@
           <w:highlight w:val="none"/>
         </w:rPr>
       </w:r>
+      <w:r/>
     </w:p>
     <w:p>
       <w:pPr>
@@ -8566,6 +8512,7 @@
           <w:highlight w:val="none"/>
         </w:rPr>
       </w:r>
+      <w:r/>
     </w:p>
     <w:p>
       <w:pPr>
@@ -8597,6 +8544,7 @@
           <w:highlight w:val="none"/>
         </w:rPr>
       </w:r>
+      <w:r/>
     </w:p>
     <w:p>
       <w:pPr>
@@ -8628,6 +8576,7 @@
           <w:highlight w:val="none"/>
         </w:rPr>
       </w:r>
+      <w:r/>
     </w:p>
     <w:p>
       <w:pPr>
@@ -8658,6 +8607,7 @@
           <w:highlight w:val="none"/>
         </w:rPr>
       </w:r>
+      <w:r/>
     </w:p>
     <w:p>
       <w:pPr>
@@ -8689,6 +8639,7 @@
           <w:highlight w:val="none"/>
         </w:rPr>
       </w:r>
+      <w:r/>
     </w:p>
     <w:p>
       <w:pPr>
@@ -8720,6 +8671,7 @@
           <w:highlight w:val="none"/>
         </w:rPr>
       </w:r>
+      <w:r/>
     </w:p>
     <w:p>
       <w:pPr>
@@ -8751,6 +8703,7 @@
           <w:highlight w:val="none"/>
         </w:rPr>
       </w:r>
+      <w:r/>
     </w:p>
     <w:p>
       <w:pPr>
@@ -8781,6 +8734,7 @@
           <w:highlight w:val="none"/>
         </w:rPr>
       </w:r>
+      <w:r/>
     </w:p>
     <w:p>
       <w:pPr>
@@ -8812,6 +8766,7 @@
           <w:highlight w:val="none"/>
         </w:rPr>
       </w:r>
+      <w:r/>
     </w:p>
     <w:p>
       <w:pPr>
@@ -8843,6 +8798,7 @@
           <w:highlight w:val="none"/>
         </w:rPr>
       </w:r>
+      <w:r/>
     </w:p>
     <w:p>
       <w:pPr>
@@ -8874,6 +8830,7 @@
           <w:highlight w:val="none"/>
         </w:rPr>
       </w:r>
+      <w:r/>
     </w:p>
     <w:p>
       <w:pPr>
@@ -8904,6 +8861,7 @@
           <w:highlight w:val="none"/>
         </w:rPr>
       </w:r>
+      <w:r/>
     </w:p>
     <w:p>
       <w:pPr>
@@ -8935,6 +8893,7 @@
           <w:highlight w:val="none"/>
         </w:rPr>
       </w:r>
+      <w:r/>
     </w:p>
     <w:p>
       <w:pPr>
@@ -8966,6 +8925,7 @@
           <w:highlight w:val="none"/>
         </w:rPr>
       </w:r>
+      <w:r/>
     </w:p>
     <w:p>
       <w:pPr>
@@ -8997,6 +8957,7 @@
           <w:highlight w:val="none"/>
         </w:rPr>
       </w:r>
+      <w:r/>
     </w:p>
     <w:p>
       <w:pPr>
@@ -9027,6 +8988,7 @@
           <w:highlight w:val="none"/>
         </w:rPr>
       </w:r>
+      <w:r/>
     </w:p>
     <w:p>
       <w:pPr>
@@ -9058,6 +9020,7 @@
           <w:highlight w:val="none"/>
         </w:rPr>
       </w:r>
+      <w:r/>
     </w:p>
     <w:p>
       <w:pPr>
@@ -9089,6 +9052,7 @@
           <w:highlight w:val="none"/>
         </w:rPr>
       </w:r>
+      <w:r/>
     </w:p>
     <w:p>
       <w:pPr>
@@ -9120,6 +9084,7 @@
           <w:highlight w:val="none"/>
         </w:rPr>
       </w:r>
+      <w:r/>
     </w:p>
     <w:p>
       <w:pPr>
@@ -9150,6 +9115,7 @@
           <w:highlight w:val="none"/>
         </w:rPr>
       </w:r>
+      <w:r/>
     </w:p>
     <w:p>
       <w:pPr>
@@ -9181,6 +9147,7 @@
           <w:highlight w:val="none"/>
         </w:rPr>
       </w:r>
+      <w:r/>
     </w:p>
     <w:p>
       <w:pPr>
@@ -9212,6 +9179,7 @@
           <w:highlight w:val="none"/>
         </w:rPr>
       </w:r>
+      <w:r/>
     </w:p>
     <w:p>
       <w:pPr>
@@ -9243,6 +9211,7 @@
           <w:highlight w:val="none"/>
         </w:rPr>
       </w:r>
+      <w:r/>
     </w:p>
     <w:p>
       <w:pPr>
@@ -9273,6 +9242,7 @@
           <w:highlight w:val="none"/>
         </w:rPr>
       </w:r>
+      <w:r/>
     </w:p>
     <w:p>
       <w:pPr>
@@ -9304,6 +9274,7 @@
           <w:highlight w:val="none"/>
         </w:rPr>
       </w:r>
+      <w:r/>
     </w:p>
     <w:p>
       <w:pPr>
@@ -9334,6 +9305,7 @@
           <w:highlight w:val="none"/>
         </w:rPr>
       </w:r>
+      <w:r/>
     </w:p>
     <w:p>
       <w:pPr>
@@ -9365,6 +9337,7 @@
           <w:highlight w:val="none"/>
         </w:rPr>
       </w:r>
+      <w:r/>
     </w:p>
     <w:p>
       <w:pPr>
@@ -9396,6 +9369,7 @@
           <w:highlight w:val="none"/>
         </w:rPr>
       </w:r>
+      <w:r/>
     </w:p>
     <w:p>
       <w:pPr>
@@ -9427,6 +9401,7 @@
           <w:highlight w:val="none"/>
         </w:rPr>
       </w:r>
+      <w:r/>
     </w:p>
     <w:p>
       <w:pPr>
@@ -9458,6 +9433,7 @@
           <w:highlight w:val="none"/>
         </w:rPr>
       </w:r>
+      <w:r/>
     </w:p>
     <w:p>
       <w:pPr>
@@ -9488,6 +9464,7 @@
           <w:highlight w:val="none"/>
         </w:rPr>
       </w:r>
+      <w:r/>
     </w:p>
     <w:p>
       <w:pPr>
@@ -9519,6 +9496,7 @@
           <w:highlight w:val="none"/>
         </w:rPr>
       </w:r>
+      <w:r/>
     </w:p>
     <w:p>
       <w:pPr>
@@ -9549,6 +9527,7 @@
           <w:highlight w:val="none"/>
         </w:rPr>
       </w:r>
+      <w:r/>
     </w:p>
     <w:p>
       <w:pPr>
@@ -9580,6 +9559,7 @@
           <w:highlight w:val="none"/>
         </w:rPr>
       </w:r>
+      <w:r/>
     </w:p>
     <w:p>
       <w:pPr>
@@ -9611,6 +9591,7 @@
           <w:highlight w:val="none"/>
         </w:rPr>
       </w:r>
+      <w:r/>
     </w:p>
     <w:p>
       <w:pPr>
@@ -9642,6 +9623,7 @@
           <w:highlight w:val="none"/>
         </w:rPr>
       </w:r>
+      <w:r/>
     </w:p>
     <w:p>
       <w:pPr>
@@ -9673,6 +9655,7 @@
           <w:highlight w:val="none"/>
         </w:rPr>
       </w:r>
+      <w:r/>
     </w:p>
     <w:p>
       <w:pPr>
@@ -9704,6 +9687,7 @@
           <w:highlight w:val="none"/>
         </w:rPr>
       </w:r>
+      <w:r/>
     </w:p>
     <w:p>
       <w:pPr>
@@ -9735,6 +9719,7 @@
           <w:highlight w:val="none"/>
         </w:rPr>
       </w:r>
+      <w:r/>
     </w:p>
     <w:p>
       <w:pPr>
@@ -9766,6 +9751,7 @@
           <w:highlight w:val="none"/>
         </w:rPr>
       </w:r>
+      <w:r/>
     </w:p>
     <w:p>
       <w:pPr>
@@ -9797,6 +9783,7 @@
           <w:highlight w:val="none"/>
         </w:rPr>
       </w:r>
+      <w:r/>
     </w:p>
     <w:p>
       <w:pPr>
@@ -9828,6 +9815,7 @@
           <w:highlight w:val="none"/>
         </w:rPr>
       </w:r>
+      <w:r/>
     </w:p>
     <w:p>
       <w:pPr>
@@ -9859,6 +9847,7 @@
           <w:highlight w:val="none"/>
         </w:rPr>
       </w:r>
+      <w:r/>
     </w:p>
     <w:p>
       <w:pPr>
@@ -9890,6 +9879,7 @@
           <w:highlight w:val="none"/>
         </w:rPr>
       </w:r>
+      <w:r/>
     </w:p>
     <w:p>
       <w:pPr>
@@ -9921,6 +9911,7 @@
           <w:highlight w:val="none"/>
         </w:rPr>
       </w:r>
+      <w:r/>
     </w:p>
     <w:p>
       <w:pPr>
@@ -9952,6 +9943,7 @@
           <w:highlight w:val="none"/>
         </w:rPr>
       </w:r>
+      <w:r/>
     </w:p>
     <w:p>
       <w:pPr>
@@ -9983,6 +9975,7 @@
           <w:highlight w:val="none"/>
         </w:rPr>
       </w:r>
+      <w:r/>
     </w:p>
     <w:p>
       <w:pPr>
@@ -10014,6 +10007,7 @@
           <w:highlight w:val="none"/>
         </w:rPr>
       </w:r>
+      <w:r/>
     </w:p>
     <w:p>
       <w:pPr>
@@ -10045,6 +10039,7 @@
           <w:highlight w:val="none"/>
         </w:rPr>
       </w:r>
+      <w:r/>
     </w:p>
     <w:p>
       <w:pPr>
@@ -10076,6 +10071,7 @@
           <w:highlight w:val="none"/>
         </w:rPr>
       </w:r>
+      <w:r/>
     </w:p>
     <w:p>
       <w:pPr>
@@ -10106,6 +10102,7 @@
           <w:highlight w:val="none"/>
         </w:rPr>
       </w:r>
+      <w:r/>
     </w:p>
     <w:p>
       <w:pPr>
@@ -10137,6 +10134,7 @@
           <w:highlight w:val="none"/>
         </w:rPr>
       </w:r>
+      <w:r/>
     </w:p>
     <w:p>
       <w:pPr>
@@ -10167,6 +10165,7 @@
           <w:highlight w:val="none"/>
         </w:rPr>
       </w:r>
+      <w:r/>
     </w:p>
     <w:p>
       <w:pPr>
@@ -10198,6 +10197,7 @@
           <w:highlight w:val="none"/>
         </w:rPr>
       </w:r>
+      <w:r/>
     </w:p>
     <w:p>
       <w:pPr>
@@ -10229,6 +10229,7 @@
           <w:highlight w:val="none"/>
         </w:rPr>
       </w:r>
+      <w:r/>
     </w:p>
     <w:p>
       <w:pPr>
@@ -10260,6 +10261,7 @@
           <w:highlight w:val="none"/>
         </w:rPr>
       </w:r>
+      <w:r/>
     </w:p>
     <w:p>
       <w:pPr>
@@ -10291,6 +10293,7 @@
           <w:highlight w:val="none"/>
         </w:rPr>
       </w:r>
+      <w:r/>
     </w:p>
     <w:p>
       <w:pPr>
@@ -10322,6 +10325,7 @@
           <w:highlight w:val="none"/>
         </w:rPr>
       </w:r>
+      <w:r/>
     </w:p>
     <w:p>
       <w:pPr>
@@ -10353,6 +10357,7 @@
           <w:highlight w:val="none"/>
         </w:rPr>
       </w:r>
+      <w:r/>
     </w:p>
     <w:p>
       <w:pPr>
@@ -10384,6 +10389,7 @@
           <w:highlight w:val="none"/>
         </w:rPr>
       </w:r>
+      <w:r/>
     </w:p>
     <w:p>
       <w:pPr>
@@ -10415,6 +10421,7 @@
           <w:highlight w:val="none"/>
         </w:rPr>
       </w:r>
+      <w:r/>
     </w:p>
     <w:p>
       <w:pPr>
@@ -10446,6 +10453,7 @@
           <w:highlight w:val="none"/>
         </w:rPr>
       </w:r>
+      <w:r/>
     </w:p>
     <w:p>
       <w:pPr>
@@ -10476,6 +10484,7 @@
           <w:highlight w:val="none"/>
         </w:rPr>
       </w:r>
+      <w:r/>
     </w:p>
     <w:p>
       <w:pPr>
@@ -10507,6 +10516,7 @@
           <w:highlight w:val="none"/>
         </w:rPr>
       </w:r>
+      <w:r/>
     </w:p>
     <w:p>
       <w:pPr>
@@ -10537,6 +10547,7 @@
           <w:highlight w:val="none"/>
         </w:rPr>
       </w:r>
+      <w:r/>
     </w:p>
     <w:p>
       <w:pPr>
@@ -10568,6 +10579,7 @@
           <w:highlight w:val="none"/>
         </w:rPr>
       </w:r>
+      <w:r/>
     </w:p>
     <w:p>
       <w:pPr>
@@ -10599,6 +10611,7 @@
           <w:highlight w:val="none"/>
         </w:rPr>
       </w:r>
+      <w:r/>
     </w:p>
     <w:p>
       <w:pPr>
@@ -10630,6 +10643,7 @@
           <w:highlight w:val="none"/>
         </w:rPr>
       </w:r>
+      <w:r/>
     </w:p>
     <w:p>
       <w:pPr>
@@ -10661,6 +10675,7 @@
           <w:highlight w:val="none"/>
         </w:rPr>
       </w:r>
+      <w:r/>
     </w:p>
     <w:p>
       <w:pPr>
@@ -10692,6 +10707,7 @@
           <w:highlight w:val="none"/>
         </w:rPr>
       </w:r>
+      <w:r/>
     </w:p>
     <w:p>
       <w:pPr>
@@ -10723,6 +10739,7 @@
           <w:highlight w:val="none"/>
         </w:rPr>
       </w:r>
+      <w:r/>
     </w:p>
     <w:p>
       <w:pPr>
@@ -10754,6 +10771,7 @@
           <w:highlight w:val="none"/>
         </w:rPr>
       </w:r>
+      <w:r/>
     </w:p>
     <w:p>
       <w:pPr>
@@ -10785,6 +10803,7 @@
           <w:highlight w:val="none"/>
         </w:rPr>
       </w:r>
+      <w:r/>
     </w:p>
     <w:p>
       <w:pPr>
@@ -10815,6 +10834,7 @@
           <w:highlight w:val="none"/>
         </w:rPr>
       </w:r>
+      <w:r/>
     </w:p>
     <w:p>
       <w:pPr>
@@ -10846,6 +10866,7 @@
           <w:highlight w:val="none"/>
         </w:rPr>
       </w:r>
+      <w:r/>
     </w:p>
     <w:p>
       <w:pPr>
@@ -10876,6 +10897,7 @@
           <w:highlight w:val="none"/>
         </w:rPr>
       </w:r>
+      <w:r/>
     </w:p>
     <w:p>
       <w:pPr>
@@ -10907,6 +10929,7 @@
           <w:highlight w:val="none"/>
         </w:rPr>
       </w:r>
+      <w:r/>
     </w:p>
     <w:p>
       <w:pPr>
@@ -10938,6 +10961,7 @@
           <w:highlight w:val="none"/>
         </w:rPr>
       </w:r>
+      <w:r/>
     </w:p>
     <w:p>
       <w:pPr>
@@ -10969,6 +10993,7 @@
           <w:highlight w:val="none"/>
         </w:rPr>
       </w:r>
+      <w:r/>
     </w:p>
     <w:p>
       <w:pPr>
@@ -11000,6 +11025,7 @@
           <w:highlight w:val="none"/>
         </w:rPr>
       </w:r>
+      <w:r/>
     </w:p>
     <w:p>
       <w:pPr>
@@ -11031,6 +11057,7 @@
           <w:highlight w:val="none"/>
         </w:rPr>
       </w:r>
+      <w:r/>
     </w:p>
     <w:p>
       <w:pPr>
@@ -11062,6 +11089,7 @@
           <w:highlight w:val="none"/>
         </w:rPr>
       </w:r>
+      <w:r/>
     </w:p>
     <w:p>
       <w:pPr>
@@ -11092,6 +11120,7 @@
           <w:highlight w:val="none"/>
         </w:rPr>
       </w:r>
+      <w:r/>
     </w:p>
     <w:p>
       <w:pPr>
@@ -11123,6 +11152,7 @@
           <w:highlight w:val="none"/>
         </w:rPr>
       </w:r>
+      <w:r/>
     </w:p>
     <w:p>
       <w:pPr>
@@ -11153,6 +11183,7 @@
           <w:highlight w:val="none"/>
         </w:rPr>
       </w:r>
+      <w:r/>
     </w:p>
     <w:p>
       <w:pPr>
@@ -11184,6 +11215,7 @@
           <w:highlight w:val="none"/>
         </w:rPr>
       </w:r>
+      <w:r/>
     </w:p>
     <w:p>
       <w:pPr>
@@ -11215,6 +11247,7 @@
           <w:highlight w:val="none"/>
         </w:rPr>
       </w:r>
+      <w:r/>
     </w:p>
     <w:p>
       <w:pPr>
@@ -11246,6 +11279,7 @@
           <w:highlight w:val="none"/>
         </w:rPr>
       </w:r>
+      <w:r/>
     </w:p>
     <w:p>
       <w:pPr>
@@ -11277,6 +11311,7 @@
           <w:highlight w:val="none"/>
         </w:rPr>
       </w:r>
+      <w:r/>
     </w:p>
     <w:p>
       <w:pPr>
@@ -11308,6 +11343,7 @@
           <w:highlight w:val="none"/>
         </w:rPr>
       </w:r>
+      <w:r/>
     </w:p>
     <w:p>
       <w:pPr>
@@ -11339,6 +11375,7 @@
           <w:highlight w:val="none"/>
         </w:rPr>
       </w:r>
+      <w:r/>
     </w:p>
     <w:p>
       <w:pPr>
@@ -11369,6 +11406,7 @@
           <w:highlight w:val="none"/>
         </w:rPr>
       </w:r>
+      <w:r/>
     </w:p>
     <w:p>
       <w:pPr>
@@ -11400,6 +11438,7 @@
           <w:highlight w:val="none"/>
         </w:rPr>
       </w:r>
+      <w:r/>
     </w:p>
     <w:p>
       <w:pPr>
@@ -11430,6 +11469,7 @@
           <w:highlight w:val="none"/>
         </w:rPr>
       </w:r>
+      <w:r/>
     </w:p>
     <w:p>
       <w:pPr>
@@ -11461,6 +11501,7 @@
           <w:highlight w:val="none"/>
         </w:rPr>
       </w:r>
+      <w:r/>
     </w:p>
     <w:p>
       <w:pPr>
@@ -11492,6 +11533,7 @@
           <w:highlight w:val="none"/>
         </w:rPr>
       </w:r>
+      <w:r/>
     </w:p>
     <w:p>
       <w:pPr>
@@ -11523,6 +11565,7 @@
           <w:highlight w:val="none"/>
         </w:rPr>
       </w:r>
+      <w:r/>
     </w:p>
     <w:p>
       <w:pPr>
@@ -11554,6 +11597,7 @@
           <w:highlight w:val="none"/>
         </w:rPr>
       </w:r>
+      <w:r/>
     </w:p>
     <w:p>
       <w:pPr>
@@ -11585,6 +11629,7 @@
           <w:highlight w:val="none"/>
         </w:rPr>
       </w:r>
+      <w:r/>
     </w:p>
     <w:p>
       <w:pPr>
@@ -11616,6 +11661,7 @@
           <w:highlight w:val="none"/>
         </w:rPr>
       </w:r>
+      <w:r/>
     </w:p>
     <w:p>
       <w:pPr>
@@ -11647,6 +11693,7 @@
           <w:highlight w:val="none"/>
         </w:rPr>
       </w:r>
+      <w:r/>
     </w:p>
     <w:p>
       <w:pPr>
@@ -11678,6 +11725,7 @@
           <w:highlight w:val="none"/>
         </w:rPr>
       </w:r>
+      <w:r/>
     </w:p>
     <w:p>
       <w:pPr>
@@ -11708,6 +11756,7 @@
           <w:highlight w:val="none"/>
         </w:rPr>
       </w:r>
+      <w:r/>
     </w:p>
     <w:p>
       <w:pPr>
@@ -11739,6 +11788,7 @@
           <w:highlight w:val="none"/>
         </w:rPr>
       </w:r>
+      <w:r/>
     </w:p>
     <w:p>
       <w:pPr>
@@ -11769,6 +11819,7 @@
           <w:highlight w:val="none"/>
         </w:rPr>
       </w:r>
+      <w:r/>
     </w:p>
     <w:p>
       <w:pPr>
@@ -11800,6 +11851,7 @@
           <w:highlight w:val="none"/>
         </w:rPr>
       </w:r>
+      <w:r/>
     </w:p>
     <w:p>
       <w:pPr>
@@ -11831,6 +11883,7 @@
           <w:highlight w:val="none"/>
         </w:rPr>
       </w:r>
+      <w:r/>
     </w:p>
     <w:p>
       <w:pPr>
@@ -11862,6 +11915,7 @@
           <w:highlight w:val="none"/>
         </w:rPr>
       </w:r>
+      <w:r/>
     </w:p>
     <w:p>
       <w:pPr>
@@ -11893,6 +11947,7 @@
           <w:highlight w:val="none"/>
         </w:rPr>
       </w:r>
+      <w:r/>
     </w:p>
     <w:p>
       <w:pPr>
@@ -11924,6 +11979,7 @@
           <w:highlight w:val="none"/>
         </w:rPr>
       </w:r>
+      <w:r/>
     </w:p>
     <w:p>
       <w:pPr>
@@ -11955,6 +12011,7 @@
           <w:highlight w:val="none"/>
         </w:rPr>
       </w:r>
+      <w:r/>
     </w:p>
     <w:p>
       <w:pPr>
@@ -11986,6 +12043,7 @@
           <w:highlight w:val="none"/>
         </w:rPr>
       </w:r>
+      <w:r/>
     </w:p>
     <w:p>
       <w:pPr>
@@ -12017,6 +12075,7 @@
           <w:highlight w:val="none"/>
         </w:rPr>
       </w:r>
+      <w:r/>
     </w:p>
     <w:p>
       <w:pPr>
@@ -12048,6 +12107,7 @@
           <w:highlight w:val="none"/>
         </w:rPr>
       </w:r>
+      <w:r/>
     </w:p>
     <w:p>
       <w:pPr>
@@ -12079,6 +12139,7 @@
           <w:highlight w:val="none"/>
         </w:rPr>
       </w:r>
+      <w:r/>
     </w:p>
     <w:p>
       <w:pPr>
@@ -12110,6 +12171,7 @@
           <w:highlight w:val="none"/>
         </w:rPr>
       </w:r>
+      <w:r/>
     </w:p>
     <w:p>
       <w:pPr>
@@ -12141,6 +12203,7 @@
           <w:highlight w:val="none"/>
         </w:rPr>
       </w:r>
+      <w:r/>
     </w:p>
     <w:p>
       <w:pPr>
@@ -12172,6 +12235,7 @@
           <w:highlight w:val="none"/>
         </w:rPr>
       </w:r>
+      <w:r/>
     </w:p>
     <w:p>
       <w:pPr>
@@ -12203,6 +12267,7 @@
           <w:highlight w:val="none"/>
         </w:rPr>
       </w:r>
+      <w:r/>
     </w:p>
     <w:p>
       <w:pPr>
@@ -12234,6 +12299,7 @@
           <w:highlight w:val="none"/>
         </w:rPr>
       </w:r>
+      <w:r/>
     </w:p>
     <w:p>
       <w:pPr>
@@ -12265,6 +12331,7 @@
           <w:highlight w:val="none"/>
         </w:rPr>
       </w:r>
+      <w:r/>
     </w:p>
     <w:p>
       <w:pPr>
@@ -12296,6 +12363,7 @@
           <w:highlight w:val="none"/>
         </w:rPr>
       </w:r>
+      <w:r/>
     </w:p>
     <w:p>
       <w:pPr>
@@ -12327,6 +12395,7 @@
           <w:highlight w:val="none"/>
         </w:rPr>
       </w:r>
+      <w:r/>
     </w:p>
     <w:p>
       <w:pPr>
@@ -12358,6 +12427,7 @@
           <w:highlight w:val="none"/>
         </w:rPr>
       </w:r>
+      <w:r/>
     </w:p>
     <w:p>
       <w:pPr>
@@ -12388,6 +12458,7 @@
           <w:highlight w:val="none"/>
         </w:rPr>
       </w:r>
+      <w:r/>
     </w:p>
     <w:p>
       <w:pPr>
@@ -12419,6 +12490,7 @@
           <w:highlight w:val="none"/>
         </w:rPr>
       </w:r>
+      <w:r/>
     </w:p>
     <w:p>
       <w:pPr>
@@ -12449,6 +12521,7 @@
           <w:highlight w:val="none"/>
         </w:rPr>
       </w:r>
+      <w:r/>
     </w:p>
     <w:p>
       <w:pPr>
@@ -12480,6 +12553,7 @@
           <w:highlight w:val="none"/>
         </w:rPr>
       </w:r>
+      <w:r/>
     </w:p>
     <w:p>
       <w:pPr>
@@ -12511,6 +12585,7 @@
           <w:highlight w:val="none"/>
         </w:rPr>
       </w:r>
+      <w:r/>
     </w:p>
     <w:p>
       <w:pPr>
@@ -12542,6 +12617,7 @@
           <w:highlight w:val="none"/>
         </w:rPr>
       </w:r>
+      <w:r/>
     </w:p>
     <w:p>
       <w:pPr>
@@ -12573,6 +12649,7 @@
           <w:highlight w:val="none"/>
         </w:rPr>
       </w:r>
+      <w:r/>
     </w:p>
     <w:p>
       <w:pPr>
@@ -12604,6 +12681,7 @@
           <w:highlight w:val="none"/>
         </w:rPr>
       </w:r>
+      <w:r/>
     </w:p>
     <w:p>
       <w:pPr>
@@ -12635,6 +12713,7 @@
           <w:highlight w:val="none"/>
         </w:rPr>
       </w:r>
+      <w:r/>
     </w:p>
     <w:p>
       <w:pPr>
@@ -12666,6 +12745,7 @@
           <w:highlight w:val="none"/>
         </w:rPr>
       </w:r>
+      <w:r/>
     </w:p>
     <w:p>
       <w:pPr>
@@ -12697,6 +12777,7 @@
           <w:highlight w:val="none"/>
         </w:rPr>
       </w:r>
+      <w:r/>
     </w:p>
     <w:p>
       <w:pPr>
@@ -12728,6 +12809,7 @@
           <w:highlight w:val="none"/>
         </w:rPr>
       </w:r>
+      <w:r/>
     </w:p>
     <w:p>
       <w:pPr>
@@ -12759,6 +12841,7 @@
           <w:highlight w:val="none"/>
         </w:rPr>
       </w:r>
+      <w:r/>
     </w:p>
     <w:p>
       <w:pPr>
@@ -12790,6 +12873,7 @@
           <w:highlight w:val="none"/>
         </w:rPr>
       </w:r>
+      <w:r/>
     </w:p>
     <w:p>
       <w:pPr>
@@ -12821,6 +12905,7 @@
           <w:highlight w:val="none"/>
         </w:rPr>
       </w:r>
+      <w:r/>
     </w:p>
     <w:p>
       <w:pPr>
@@ -12852,6 +12937,7 @@
           <w:highlight w:val="none"/>
         </w:rPr>
       </w:r>
+      <w:r/>
     </w:p>
     <w:p>
       <w:pPr>
@@ -12883,6 +12969,7 @@
           <w:highlight w:val="none"/>
         </w:rPr>
       </w:r>
+      <w:r/>
     </w:p>
     <w:p>
       <w:pPr>
@@ -12914,6 +13001,7 @@
           <w:highlight w:val="none"/>
         </w:rPr>
       </w:r>
+      <w:r/>
     </w:p>
     <w:p>
       <w:pPr>
@@ -12945,6 +13033,7 @@
           <w:highlight w:val="none"/>
         </w:rPr>
       </w:r>
+      <w:r/>
     </w:p>
     <w:p>
       <w:pPr>
@@ -12976,6 +13065,7 @@
           <w:highlight w:val="none"/>
         </w:rPr>
       </w:r>
+      <w:r/>
     </w:p>
     <w:p>
       <w:pPr>
@@ -13007,6 +13097,7 @@
           <w:highlight w:val="none"/>
         </w:rPr>
       </w:r>
+      <w:r/>
     </w:p>
     <w:p>
       <w:pPr>
@@ -13038,6 +13129,7 @@
           <w:highlight w:val="none"/>
         </w:rPr>
       </w:r>
+      <w:r/>
     </w:p>
     <w:p>
       <w:pPr>
@@ -13068,6 +13160,7 @@
           <w:highlight w:val="none"/>
         </w:rPr>
       </w:r>
+      <w:r/>
     </w:p>
     <w:p>
       <w:pPr>
@@ -13099,6 +13192,7 @@
           <w:highlight w:val="none"/>
         </w:rPr>
       </w:r>
+      <w:r/>
     </w:p>
     <w:p>
       <w:pPr>
@@ -13129,6 +13223,7 @@
           <w:highlight w:val="none"/>
         </w:rPr>
       </w:r>
+      <w:r/>
     </w:p>
     <w:p>
       <w:pPr>
@@ -13160,6 +13255,7 @@
           <w:highlight w:val="none"/>
         </w:rPr>
       </w:r>
+      <w:r/>
     </w:p>
     <w:p>
       <w:pPr>
@@ -13191,6 +13287,7 @@
           <w:highlight w:val="none"/>
         </w:rPr>
       </w:r>
+      <w:r/>
     </w:p>
     <w:p>
       <w:pPr>
@@ -13222,6 +13319,7 @@
           <w:highlight w:val="none"/>
         </w:rPr>
       </w:r>
+      <w:r/>
     </w:p>
     <w:p>
       <w:pPr>
@@ -13253,6 +13351,7 @@
           <w:highlight w:val="none"/>
         </w:rPr>
       </w:r>
+      <w:r/>
     </w:p>
     <w:p>
       <w:pPr>
@@ -13284,6 +13383,7 @@
           <w:highlight w:val="none"/>
         </w:rPr>
       </w:r>
+      <w:r/>
     </w:p>
     <w:p>
       <w:pPr>
@@ -13315,6 +13415,7 @@
           <w:highlight w:val="none"/>
         </w:rPr>
       </w:r>
+      <w:r/>
     </w:p>
     <w:p>
       <w:pPr>
@@ -13346,6 +13447,7 @@
           <w:highlight w:val="none"/>
         </w:rPr>
       </w:r>
+      <w:r/>
     </w:p>
     <w:p>
       <w:pPr>
@@ -13377,6 +13479,7 @@
           <w:highlight w:val="none"/>
         </w:rPr>
       </w:r>
+      <w:r/>
     </w:p>
     <w:p>
       <w:pPr>
@@ -13408,6 +13511,7 @@
           <w:highlight w:val="none"/>
         </w:rPr>
       </w:r>
+      <w:r/>
     </w:p>
     <w:p>
       <w:pPr>
@@ -13438,6 +13542,7 @@
           <w:highlight w:val="none"/>
         </w:rPr>
       </w:r>
+      <w:r/>
     </w:p>
     <w:p>
       <w:pPr>
@@ -13469,6 +13574,7 @@
           <w:highlight w:val="none"/>
         </w:rPr>
       </w:r>
+      <w:r/>
     </w:p>
     <w:p>
       <w:pPr>
@@ -13500,6 +13606,7 @@
           <w:highlight w:val="none"/>
         </w:rPr>
       </w:r>
+      <w:r/>
     </w:p>
     <w:p>
       <w:pPr>
@@ -13531,6 +13638,7 @@
           <w:highlight w:val="none"/>
         </w:rPr>
       </w:r>
+      <w:r/>
     </w:p>
     <w:p>
       <w:pPr>
@@ -13561,6 +13669,7 @@
           <w:highlight w:val="none"/>
         </w:rPr>
       </w:r>
+      <w:r/>
     </w:p>
     <w:p>
       <w:pPr>
@@ -13592,6 +13701,7 @@
           <w:highlight w:val="none"/>
         </w:rPr>
       </w:r>
+      <w:r/>
     </w:p>
     <w:p>
       <w:pPr>
@@ -13623,6 +13733,7 @@
           <w:highlight w:val="none"/>
         </w:rPr>
       </w:r>
+      <w:r/>
     </w:p>
     <w:p>
       <w:pPr>
@@ -13654,6 +13765,7 @@
           <w:highlight w:val="none"/>
         </w:rPr>
       </w:r>
+      <w:r/>
     </w:p>
     <w:p>
       <w:pPr>
@@ -13684,6 +13796,7 @@
           <w:highlight w:val="none"/>
         </w:rPr>
       </w:r>
+      <w:r/>
     </w:p>
     <w:p>
       <w:pPr>
@@ -13715,6 +13828,7 @@
           <w:highlight w:val="none"/>
         </w:rPr>
       </w:r>
+      <w:r/>
     </w:p>
     <w:p>
       <w:pPr>
@@ -13746,6 +13860,7 @@
           <w:highlight w:val="none"/>
         </w:rPr>
       </w:r>
+      <w:r/>
     </w:p>
     <w:p>
       <w:pPr>
@@ -13777,6 +13892,7 @@
           <w:highlight w:val="none"/>
         </w:rPr>
       </w:r>
+      <w:r/>
     </w:p>
     <w:p>
       <w:pPr>
@@ -13807,6 +13923,7 @@
           <w:highlight w:val="none"/>
         </w:rPr>
       </w:r>
+      <w:r/>
     </w:p>
     <w:p>
       <w:pPr>
@@ -13838,6 +13955,7 @@
           <w:highlight w:val="none"/>
         </w:rPr>
       </w:r>
+      <w:r/>
     </w:p>
     <w:p>
       <w:pPr>
@@ -13869,6 +13987,7 @@
           <w:highlight w:val="none"/>
         </w:rPr>
       </w:r>
+      <w:r/>
     </w:p>
     <w:p>
       <w:pPr>
@@ -13900,6 +14019,7 @@
           <w:highlight w:val="none"/>
         </w:rPr>
       </w:r>
+      <w:r/>
     </w:p>
     <w:p>
       <w:pPr>
@@ -13930,6 +14050,7 @@
           <w:highlight w:val="none"/>
         </w:rPr>
       </w:r>
+      <w:r/>
     </w:p>
     <w:p>
       <w:pPr>
@@ -13961,6 +14082,7 @@
           <w:highlight w:val="none"/>
         </w:rPr>
       </w:r>
+      <w:r/>
     </w:p>
     <w:p>
       <w:pPr>
@@ -13992,6 +14114,7 @@
           <w:highlight w:val="none"/>
         </w:rPr>
       </w:r>
+      <w:r/>
     </w:p>
     <w:p>
       <w:pPr>
@@ -14023,6 +14146,7 @@
           <w:highlight w:val="none"/>
         </w:rPr>
       </w:r>
+      <w:r/>
     </w:p>
     <w:p>
       <w:pPr>
@@ -14053,6 +14177,7 @@
           <w:highlight w:val="none"/>
         </w:rPr>
       </w:r>
+      <w:r/>
     </w:p>
     <w:p>
       <w:pPr>
@@ -14084,6 +14209,7 @@
           <w:highlight w:val="none"/>
         </w:rPr>
       </w:r>
+      <w:r/>
     </w:p>
     <w:p>
       <w:pPr>
@@ -14115,6 +14241,7 @@
           <w:highlight w:val="none"/>
         </w:rPr>
       </w:r>
+      <w:r/>
     </w:p>
     <w:p>
       <w:pPr>
@@ -14146,6 +14273,7 @@
           <w:highlight w:val="none"/>
         </w:rPr>
       </w:r>
+      <w:r/>
     </w:p>
     <w:p>
       <w:pPr>
@@ -14176,6 +14304,7 @@
           <w:highlight w:val="none"/>
         </w:rPr>
       </w:r>
+      <w:r/>
     </w:p>
     <w:p>
       <w:pPr>
@@ -14207,6 +14336,7 @@
           <w:highlight w:val="none"/>
         </w:rPr>
       </w:r>
+      <w:r/>
     </w:p>
     <w:p>
       <w:pPr>
@@ -14238,6 +14368,7 @@
           <w:highlight w:val="none"/>
         </w:rPr>
       </w:r>
+      <w:r/>
     </w:p>
     <w:p>
       <w:pPr>
@@ -14269,6 +14400,7 @@
           <w:highlight w:val="none"/>
         </w:rPr>
       </w:r>
+      <w:r/>
     </w:p>
     <w:p>
       <w:pPr>
@@ -14299,6 +14431,7 @@
           <w:highlight w:val="none"/>
         </w:rPr>
       </w:r>
+      <w:r/>
     </w:p>
     <w:p>
       <w:pPr>
@@ -14328,22 +14461,11 @@
       </w:r>
       <w:r>
         <w:rPr>
-          <w:rFonts w:ascii="Consolas" w:hAnsi="Consolas" w:eastAsia="Consolas" w:cs="Consolas"/>
+          <w:rFonts w:ascii="Consolas" w:hAnsi="Consolas" w:cs="Consolas"/>
           <w:b w:val="0"/>
           <w:bCs w:val="0"/>
           <w:sz w:val="22"/>
           <w:szCs w:val="22"/>
-          <w:highlight w:val="none"/>
-        </w:rPr>
-      </w:r>
-      <w:r>
-        <w:rPr>
-          <w:rFonts w:ascii="Consolas" w:hAnsi="Consolas" w:eastAsia="Consolas" w:cs="Consolas"/>
-          <w:b w:val="0"/>
-          <w:bCs w:val="0"/>
-          <w:sz w:val="22"/>
-          <w:szCs w:val="22"/>
-          <w:highlight w:val="none"/>
         </w:rPr>
       </w:r>
       <w:r>

</xml_diff>